<commit_message>
Lab 4 and 5
</commit_message>
<xml_diff>
--- a/Docs/Lab_4.docx
+++ b/Docs/Lab_4.docx
@@ -809,6 +809,9 @@
       <w:pPr>
         <w:pStyle w:val="ac"/>
         <w:ind w:left="-142" w:firstLine="502"/>
+        <w:rPr>
+          <w:lang w:val="en-US"/>
+        </w:rPr>
       </w:pPr>
       <w:r>
         <w:t>Таким образом, каждая программа демонстрирует различные аспекты работы с исключениями в Java: системные ошибки, ошибки ввода-вывода и пользовательские исключения.</w:t>
@@ -817,7 +820,10 @@
     <w:p>
       <w:pPr>
         <w:pStyle w:val="ac"/>
-        <w:ind w:left="-142" w:firstLine="142"/>
+        <w:ind w:firstLine="0"/>
+        <w:rPr>
+          <w:lang w:val="en-US"/>
+        </w:rPr>
       </w:pPr>
     </w:p>
     <w:p>
@@ -870,27 +876,6 @@
           <w:lang w:val="en-US"/>
         </w:rPr>
         <w:t>java.util.Arrays;</w:t>
-      </w:r>
-      <w:r>
-        <w:rPr>
-          <w:color w:val="BCBEC4"/>
-          <w:lang w:val="en-US"/>
-        </w:rPr>
-        <w:br/>
-      </w:r>
-      <w:r>
-        <w:rPr>
-          <w:color w:val="CF8E6D"/>
-          <w:lang w:val="en-US"/>
-        </w:rPr>
-        <w:t xml:space="preserve">import </w:t>
-      </w:r>
-      <w:r>
-        <w:rPr>
-          <w:color w:val="BCBEC4"/>
-          <w:lang w:val="en-US"/>
-        </w:rPr>
-        <w:t>java.util.Objects;</w:t>
       </w:r>
       <w:r>
         <w:rPr>
@@ -1474,7 +1459,7 @@
           <w:color w:val="6AAB73"/>
           <w:lang w:val="en-US"/>
         </w:rPr>
-        <w:t>"</w:t>
+        <w:t xml:space="preserve"> - "</w:t>
       </w:r>
       <w:r>
         <w:rPr>
@@ -1560,7 +1545,7 @@
           <w:color w:val="6AAB73"/>
           <w:lang w:val="en-US"/>
         </w:rPr>
-        <w:t xml:space="preserve"> int" </w:t>
+        <w:t xml:space="preserve"> int - " </w:t>
       </w:r>
       <w:r>
         <w:rPr>
@@ -1646,7 +1631,7 @@
           <w:color w:val="6AAB73"/>
           <w:lang w:val="en-US"/>
         </w:rPr>
-        <w:t xml:space="preserve">" </w:t>
+        <w:t xml:space="preserve"> - " </w:t>
       </w:r>
       <w:r>
         <w:rPr>
@@ -1743,7 +1728,7 @@
     <w:p>
       <w:pPr>
         <w:pStyle w:val="ac"/>
-        <w:ind w:left="-142" w:firstLine="142"/>
+        <w:ind w:firstLine="0"/>
         <w:rPr>
           <w:lang w:val="en-US"/>
         </w:rPr>
@@ -1754,6 +1739,9 @@
         <w:pStyle w:val="ac"/>
         <w:ind w:left="-142" w:firstLine="142"/>
         <w:jc w:val="center"/>
+        <w:rPr>
+          <w:lang w:val="en-US"/>
+        </w:rPr>
       </w:pPr>
       <w:r>
         <w:t>Элемент</w:t>
@@ -1773,9 +1761,25 @@
     </w:p>
     <w:p>
       <w:pPr>
+        <w:pStyle w:val="ac"/>
         <w:ind w:left="-142" w:firstLine="142"/>
-      </w:pPr>
-      <w:r>
+        <w:jc w:val="center"/>
+        <w:rPr>
+          <w:lang w:val="en-US"/>
+        </w:rPr>
+      </w:pPr>
+    </w:p>
+    <w:p>
+      <w:pPr>
+        <w:ind w:left="-142" w:firstLine="142"/>
+        <w:rPr>
+          <w:lang w:val="en-US"/>
+        </w:rPr>
+      </w:pPr>
+      <w:r>
+        <w:rPr>
+          <w:noProof/>
+        </w:rPr>
         <w:lastRenderedPageBreak/>
         <w:drawing>
           <wp:inline distT="0" distB="0" distL="0" distR="0" wp14:anchorId="5992D8C8" wp14:editId="5635A312">
@@ -1816,574 +1820,20 @@
     </w:p>
     <w:p>
       <w:pPr>
-        <w:pStyle w:val="ac"/>
         <w:ind w:left="-142" w:firstLine="142"/>
-        <w:jc w:val="center"/>
-      </w:pPr>
-      <w:r>
-        <w:t>Элемент</w:t>
-      </w:r>
-      <w:r>
-        <w:t xml:space="preserve"> </w:t>
-      </w:r>
-      <w:r>
-        <w:t>2</w:t>
-      </w:r>
-      <w:r>
-        <w:t xml:space="preserve"> ― </w:t>
-      </w:r>
-      <w:r>
-        <w:t xml:space="preserve">Вывод работы программы </w:t>
-      </w:r>
-      <w:r>
-        <w:t>1</w:t>
-      </w:r>
-    </w:p>
-    <w:p>
-      <w:pPr>
-        <w:ind w:left="-142" w:firstLine="142"/>
-      </w:pPr>
-    </w:p>
-    <w:p>
-      <w:pPr>
-        <w:pStyle w:val="HTML"/>
-        <w:shd w:val="clear" w:color="auto" w:fill="1E1F22"/>
-        <w:rPr>
-          <w:color w:val="BCBEC4"/>
-        </w:rPr>
-      </w:pPr>
-      <w:r>
-        <w:rPr>
-          <w:color w:val="CF8E6D"/>
-        </w:rPr>
-        <w:t xml:space="preserve">package </w:t>
-      </w:r>
-      <w:r>
-        <w:rPr>
-          <w:color w:val="BCBEC4"/>
-        </w:rPr>
-        <w:t>Lab_4;</w:t>
-      </w:r>
-      <w:r>
-        <w:rPr>
-          <w:color w:val="BCBEC4"/>
-        </w:rPr>
-        <w:br/>
-      </w:r>
-      <w:r>
-        <w:rPr>
-          <w:color w:val="BCBEC4"/>
-        </w:rPr>
-        <w:br/>
-      </w:r>
-      <w:r>
-        <w:rPr>
-          <w:color w:val="CF8E6D"/>
-        </w:rPr>
-        <w:t xml:space="preserve">import </w:t>
-      </w:r>
-      <w:r>
-        <w:rPr>
-          <w:color w:val="BCBEC4"/>
-        </w:rPr>
-        <w:t>java.io.*;</w:t>
-      </w:r>
-      <w:r>
-        <w:rPr>
-          <w:color w:val="BCBEC4"/>
-        </w:rPr>
-        <w:br/>
-      </w:r>
-      <w:r>
-        <w:rPr>
-          <w:color w:val="CF8E6D"/>
-        </w:rPr>
-        <w:t xml:space="preserve">import </w:t>
-      </w:r>
-      <w:r>
-        <w:rPr>
-          <w:color w:val="BCBEC4"/>
-        </w:rPr>
-        <w:t>java.nio.file.*;</w:t>
-      </w:r>
-      <w:r>
-        <w:rPr>
-          <w:color w:val="BCBEC4"/>
-        </w:rPr>
-        <w:br/>
-      </w:r>
-      <w:r>
-        <w:rPr>
-          <w:color w:val="BCBEC4"/>
-        </w:rPr>
-        <w:br/>
-      </w:r>
-      <w:r>
-        <w:rPr>
-          <w:color w:val="CF8E6D"/>
-        </w:rPr>
-        <w:t xml:space="preserve">public class </w:t>
-      </w:r>
-      <w:r>
-        <w:rPr>
-          <w:color w:val="BCBEC4"/>
-        </w:rPr>
-        <w:t>FileOpener {</w:t>
-      </w:r>
-      <w:r>
-        <w:rPr>
-          <w:color w:val="BCBEC4"/>
-        </w:rPr>
-        <w:br/>
-        <w:t xml:space="preserve">    </w:t>
-      </w:r>
-      <w:r>
-        <w:rPr>
-          <w:color w:val="CF8E6D"/>
-        </w:rPr>
-        <w:t xml:space="preserve">public static void </w:t>
-      </w:r>
-      <w:r>
-        <w:rPr>
-          <w:color w:val="56A8F5"/>
-        </w:rPr>
-        <w:t>main</w:t>
-      </w:r>
-      <w:r>
-        <w:rPr>
-          <w:color w:val="BCBEC4"/>
-        </w:rPr>
-        <w:t>(String[] args){</w:t>
-      </w:r>
-      <w:r>
-        <w:rPr>
-          <w:color w:val="BCBEC4"/>
-        </w:rPr>
-        <w:br/>
-        <w:t xml:space="preserve">        Path fileOne = Paths.</w:t>
-      </w:r>
-      <w:r>
-        <w:rPr>
-          <w:i/>
-          <w:iCs/>
-          <w:color w:val="BCBEC4"/>
-        </w:rPr>
-        <w:t>get</w:t>
-      </w:r>
-      <w:r>
-        <w:rPr>
-          <w:color w:val="BCBEC4"/>
-        </w:rPr>
-        <w:t>(</w:t>
-      </w:r>
-      <w:r>
-        <w:rPr>
-          <w:color w:val="6AAB73"/>
-        </w:rPr>
-        <w:t>"File.txt"</w:t>
-      </w:r>
-      <w:r>
-        <w:rPr>
-          <w:color w:val="BCBEC4"/>
-        </w:rPr>
-        <w:t>);</w:t>
-      </w:r>
-      <w:r>
-        <w:rPr>
-          <w:color w:val="BCBEC4"/>
-        </w:rPr>
-        <w:br/>
-        <w:t xml:space="preserve">        Path fileTwo = Paths.</w:t>
-      </w:r>
-      <w:r>
-        <w:rPr>
-          <w:i/>
-          <w:iCs/>
-          <w:color w:val="BCBEC4"/>
-        </w:rPr>
-        <w:t>get</w:t>
-      </w:r>
-      <w:r>
-        <w:rPr>
-          <w:color w:val="BCBEC4"/>
-        </w:rPr>
-        <w:t>(</w:t>
-      </w:r>
-      <w:r>
-        <w:rPr>
-          <w:color w:val="6AAB73"/>
-        </w:rPr>
-        <w:t>"FileTwo.txt"</w:t>
-      </w:r>
-      <w:r>
-        <w:rPr>
-          <w:color w:val="BCBEC4"/>
-        </w:rPr>
-        <w:t>);</w:t>
-      </w:r>
-      <w:r>
-        <w:rPr>
-          <w:color w:val="BCBEC4"/>
-        </w:rPr>
-        <w:br/>
-      </w:r>
-      <w:r>
-        <w:rPr>
-          <w:color w:val="BCBEC4"/>
-        </w:rPr>
-        <w:br/>
-        <w:t xml:space="preserve">        </w:t>
-      </w:r>
-      <w:r>
-        <w:rPr>
-          <w:color w:val="CF8E6D"/>
-        </w:rPr>
-        <w:t>try</w:t>
-      </w:r>
-      <w:r>
-        <w:rPr>
-          <w:color w:val="BCBEC4"/>
-        </w:rPr>
-        <w:t>{</w:t>
-      </w:r>
-      <w:r>
-        <w:rPr>
-          <w:color w:val="BCBEC4"/>
-        </w:rPr>
-        <w:br/>
-        <w:t xml:space="preserve">            Files.</w:t>
-      </w:r>
-      <w:r>
-        <w:rPr>
-          <w:i/>
-          <w:iCs/>
-          <w:color w:val="BCBEC4"/>
-        </w:rPr>
-        <w:t>copy</w:t>
-      </w:r>
-      <w:r>
-        <w:rPr>
-          <w:color w:val="BCBEC4"/>
-        </w:rPr>
-        <w:t>(fileOne, fileTwo, StandardCopyOption.</w:t>
-      </w:r>
-      <w:r>
-        <w:rPr>
-          <w:i/>
-          <w:iCs/>
-          <w:color w:val="C77DBB"/>
-        </w:rPr>
-        <w:t>REPLACE_EXISTING</w:t>
-      </w:r>
-      <w:r>
-        <w:rPr>
-          <w:color w:val="BCBEC4"/>
-        </w:rPr>
-        <w:t>);</w:t>
-      </w:r>
-      <w:r>
-        <w:rPr>
-          <w:color w:val="BCBEC4"/>
-        </w:rPr>
-        <w:br/>
-        <w:t xml:space="preserve">            System.</w:t>
-      </w:r>
-      <w:r>
-        <w:rPr>
-          <w:i/>
-          <w:iCs/>
-          <w:color w:val="C77DBB"/>
-        </w:rPr>
-        <w:t>out</w:t>
-      </w:r>
-      <w:r>
-        <w:rPr>
-          <w:color w:val="BCBEC4"/>
-        </w:rPr>
-        <w:t>.println(</w:t>
-      </w:r>
-      <w:r>
-        <w:rPr>
-          <w:color w:val="6AAB73"/>
-        </w:rPr>
-        <w:t>"Данные из файла 1 скопированы в файл 2"</w:t>
-      </w:r>
-      <w:r>
-        <w:rPr>
-          <w:color w:val="BCBEC4"/>
-        </w:rPr>
-        <w:t>);</w:t>
-      </w:r>
-      <w:r>
-        <w:rPr>
-          <w:color w:val="BCBEC4"/>
-        </w:rPr>
-        <w:br/>
-        <w:t xml:space="preserve">        } </w:t>
-      </w:r>
-      <w:r>
-        <w:rPr>
-          <w:color w:val="CF8E6D"/>
-        </w:rPr>
-        <w:t xml:space="preserve">catch </w:t>
-      </w:r>
-      <w:r>
-        <w:rPr>
-          <w:color w:val="BCBEC4"/>
-        </w:rPr>
-        <w:t>(NoSuchFileException e){</w:t>
-      </w:r>
-      <w:r>
-        <w:rPr>
-          <w:color w:val="BCBEC4"/>
-        </w:rPr>
-        <w:br/>
-        <w:t xml:space="preserve">            System.</w:t>
-      </w:r>
-      <w:r>
-        <w:rPr>
-          <w:i/>
-          <w:iCs/>
-          <w:color w:val="C77DBB"/>
-        </w:rPr>
-        <w:t>out</w:t>
-      </w:r>
-      <w:r>
-        <w:rPr>
-          <w:color w:val="BCBEC4"/>
-        </w:rPr>
-        <w:t>.println(</w:t>
-      </w:r>
-      <w:r>
-        <w:rPr>
-          <w:color w:val="6AAB73"/>
-        </w:rPr>
-        <w:t xml:space="preserve">"Ошибка нет файла " </w:t>
-      </w:r>
-      <w:r>
-        <w:rPr>
-          <w:color w:val="BCBEC4"/>
-        </w:rPr>
-        <w:t>+ e.toString());</w:t>
-      </w:r>
-      <w:r>
-        <w:rPr>
-          <w:color w:val="BCBEC4"/>
-        </w:rPr>
-        <w:br/>
-        <w:t xml:space="preserve">        } </w:t>
-      </w:r>
-      <w:r>
-        <w:rPr>
-          <w:color w:val="CF8E6D"/>
-        </w:rPr>
-        <w:t xml:space="preserve">catch </w:t>
-      </w:r>
-      <w:r>
-        <w:rPr>
-          <w:color w:val="BCBEC4"/>
-        </w:rPr>
-        <w:t>(IOException e){</w:t>
-      </w:r>
-      <w:r>
-        <w:rPr>
-          <w:color w:val="BCBEC4"/>
-        </w:rPr>
-        <w:br/>
-        <w:t xml:space="preserve">            System.</w:t>
-      </w:r>
-      <w:r>
-        <w:rPr>
-          <w:i/>
-          <w:iCs/>
-          <w:color w:val="C77DBB"/>
-        </w:rPr>
-        <w:t>out</w:t>
-      </w:r>
-      <w:r>
-        <w:rPr>
-          <w:color w:val="BCBEC4"/>
-        </w:rPr>
-        <w:t>.println(</w:t>
-      </w:r>
-      <w:r>
-        <w:rPr>
-          <w:color w:val="6AAB73"/>
-        </w:rPr>
-        <w:t xml:space="preserve">"Ошибка IO " </w:t>
-      </w:r>
-      <w:r>
-        <w:rPr>
-          <w:color w:val="BCBEC4"/>
-        </w:rPr>
-        <w:t>+ e.toString());</w:t>
-      </w:r>
-      <w:r>
-        <w:rPr>
-          <w:color w:val="BCBEC4"/>
-        </w:rPr>
-        <w:br/>
-        <w:t xml:space="preserve">        } </w:t>
-      </w:r>
-      <w:r>
-        <w:rPr>
-          <w:color w:val="CF8E6D"/>
-        </w:rPr>
-        <w:t xml:space="preserve">catch </w:t>
-      </w:r>
-      <w:r>
-        <w:rPr>
-          <w:color w:val="BCBEC4"/>
-        </w:rPr>
-        <w:t>(Exception e) {</w:t>
-      </w:r>
-      <w:r>
-        <w:rPr>
-          <w:color w:val="BCBEC4"/>
-        </w:rPr>
-        <w:br/>
-        <w:t xml:space="preserve">            System.</w:t>
-      </w:r>
-      <w:r>
-        <w:rPr>
-          <w:i/>
-          <w:iCs/>
-          <w:color w:val="C77DBB"/>
-        </w:rPr>
-        <w:t>out</w:t>
-      </w:r>
-      <w:r>
-        <w:rPr>
-          <w:color w:val="BCBEC4"/>
-        </w:rPr>
-        <w:t>.println(</w:t>
-      </w:r>
-      <w:r>
-        <w:rPr>
-          <w:color w:val="6AAB73"/>
-        </w:rPr>
-        <w:t xml:space="preserve">"Неопознанная ошибка " </w:t>
-      </w:r>
-      <w:r>
-        <w:rPr>
-          <w:color w:val="BCBEC4"/>
-        </w:rPr>
-        <w:t>+ e.toString());</w:t>
-      </w:r>
-      <w:r>
-        <w:rPr>
-          <w:color w:val="BCBEC4"/>
-        </w:rPr>
-        <w:br/>
-        <w:t xml:space="preserve">        } </w:t>
-      </w:r>
-      <w:r>
-        <w:rPr>
-          <w:color w:val="CF8E6D"/>
-        </w:rPr>
-        <w:t xml:space="preserve">finally </w:t>
-      </w:r>
-      <w:r>
-        <w:rPr>
-          <w:color w:val="BCBEC4"/>
-        </w:rPr>
-        <w:t>{</w:t>
-      </w:r>
-      <w:r>
-        <w:rPr>
-          <w:color w:val="BCBEC4"/>
-        </w:rPr>
-        <w:br/>
-        <w:t xml:space="preserve">            System.</w:t>
-      </w:r>
-      <w:r>
-        <w:rPr>
-          <w:i/>
-          <w:iCs/>
-          <w:color w:val="C77DBB"/>
-        </w:rPr>
-        <w:t>out</w:t>
-      </w:r>
-      <w:r>
-        <w:rPr>
-          <w:color w:val="BCBEC4"/>
-        </w:rPr>
-        <w:t>.println(</w:t>
-      </w:r>
-      <w:r>
-        <w:rPr>
-          <w:color w:val="6AAB73"/>
-        </w:rPr>
-        <w:t>"End of working"</w:t>
-      </w:r>
-      <w:r>
-        <w:rPr>
-          <w:color w:val="BCBEC4"/>
-        </w:rPr>
-        <w:t>);</w:t>
-      </w:r>
-      <w:r>
-        <w:rPr>
-          <w:color w:val="BCBEC4"/>
-        </w:rPr>
-        <w:br/>
-        <w:t xml:space="preserve">        }</w:t>
-      </w:r>
-      <w:r>
-        <w:rPr>
-          <w:color w:val="BCBEC4"/>
-        </w:rPr>
-        <w:br/>
-        <w:t xml:space="preserve">    }</w:t>
-      </w:r>
-      <w:r>
-        <w:rPr>
-          <w:color w:val="BCBEC4"/>
-        </w:rPr>
-        <w:br/>
-        <w:t>}</w:t>
-      </w:r>
-    </w:p>
-    <w:p>
-      <w:pPr>
-        <w:ind w:left="-142" w:firstLine="142"/>
-      </w:pPr>
-    </w:p>
-    <w:p>
-      <w:pPr>
-        <w:pStyle w:val="ac"/>
-        <w:ind w:left="-142" w:firstLine="142"/>
-        <w:jc w:val="center"/>
-      </w:pPr>
-      <w:r>
-        <w:t>Элемент</w:t>
-      </w:r>
-      <w:r>
-        <w:t xml:space="preserve"> </w:t>
-      </w:r>
-      <w:r>
-        <w:t>3</w:t>
-      </w:r>
-      <w:r>
-        <w:t xml:space="preserve"> ― </w:t>
-      </w:r>
-      <w:r>
-        <w:t xml:space="preserve">Код программы </w:t>
-      </w:r>
-      <w:r>
-        <w:t>2</w:t>
-      </w:r>
-    </w:p>
-    <w:p>
-      <w:pPr>
-        <w:ind w:left="-142" w:firstLine="142"/>
-      </w:pPr>
-      <w:r>
+        <w:rPr>
+          <w:lang w:val="en-US"/>
+        </w:rPr>
+      </w:pPr>
+      <w:r>
+        <w:rPr>
+          <w:lang w:val="en-US"/>
+        </w:rPr>
         <w:drawing>
-          <wp:inline distT="0" distB="0" distL="0" distR="0" wp14:anchorId="4853C02C" wp14:editId="219C6A51">
-            <wp:extent cx="5940425" cy="1231265"/>
-            <wp:effectExtent l="0" t="0" r="3175" b="6985"/>
-            <wp:docPr id="1005957812" name="Рисунок 1"/>
+          <wp:inline distT="0" distB="0" distL="0" distR="0" wp14:anchorId="74A98ACB" wp14:editId="273E760C">
+            <wp:extent cx="5896798" cy="1686160"/>
+            <wp:effectExtent l="0" t="0" r="8890" b="9525"/>
+            <wp:docPr id="962893224" name="Рисунок 1"/>
             <wp:cNvGraphicFramePr>
               <a:graphicFrameLocks xmlns:a="http://schemas.openxmlformats.org/drawingml/2006/main" noChangeAspect="1"/>
             </wp:cNvGraphicFramePr>
@@ -2391,7 +1841,7 @@
               <a:graphicData uri="http://schemas.openxmlformats.org/drawingml/2006/picture">
                 <pic:pic xmlns:pic="http://schemas.openxmlformats.org/drawingml/2006/picture">
                   <pic:nvPicPr>
-                    <pic:cNvPr id="1005957812" name=""/>
+                    <pic:cNvPr id="962893224" name=""/>
                     <pic:cNvPicPr/>
                   </pic:nvPicPr>
                   <pic:blipFill>
@@ -2403,7 +1853,7 @@
                   <pic:spPr>
                     <a:xfrm>
                       <a:off x="0" y="0"/>
-                      <a:ext cx="5940425" cy="1231265"/>
+                      <a:ext cx="5896798" cy="1686160"/>
                     </a:xfrm>
                     <a:prstGeom prst="rect">
                       <a:avLst/>
@@ -2429,17 +1879,22 @@
         <w:t xml:space="preserve"> </w:t>
       </w:r>
       <w:r>
-        <w:t>4</w:t>
+        <w:t>2</w:t>
       </w:r>
       <w:r>
         <w:t xml:space="preserve"> ― </w:t>
       </w:r>
       <w:r>
-        <w:t>Вывод работы программы</w:t>
-      </w:r>
-      <w:r>
-        <w:t xml:space="preserve"> 2</w:t>
-      </w:r>
+        <w:t xml:space="preserve">Вывод работы программы </w:t>
+      </w:r>
+      <w:r>
+        <w:t>1</w:t>
+      </w:r>
+    </w:p>
+    <w:p>
+      <w:pPr>
+        <w:ind w:left="-142" w:firstLine="142"/>
+      </w:pPr>
     </w:p>
     <w:p>
       <w:pPr>
@@ -2447,461 +1902,497 @@
         <w:shd w:val="clear" w:color="auto" w:fill="1E1F22"/>
         <w:rPr>
           <w:color w:val="BCBEC4"/>
-          <w:lang w:val="en-US"/>
         </w:rPr>
       </w:pPr>
       <w:r>
         <w:rPr>
           <w:color w:val="CF8E6D"/>
-          <w:lang w:val="en-US"/>
         </w:rPr>
         <w:t xml:space="preserve">package </w:t>
       </w:r>
       <w:r>
         <w:rPr>
           <w:color w:val="BCBEC4"/>
-          <w:lang w:val="en-US"/>
         </w:rPr>
         <w:t>Lab_4;</w:t>
       </w:r>
       <w:r>
         <w:rPr>
           <w:color w:val="BCBEC4"/>
-          <w:lang w:val="en-US"/>
-        </w:rPr>
-        <w:br/>
-      </w:r>
-      <w:r>
-        <w:rPr>
-          <w:color w:val="BCBEC4"/>
-          <w:lang w:val="en-US"/>
+        </w:rPr>
+        <w:br/>
+      </w:r>
+      <w:r>
+        <w:rPr>
+          <w:color w:val="BCBEC4"/>
         </w:rPr>
         <w:br/>
       </w:r>
       <w:r>
         <w:rPr>
           <w:color w:val="CF8E6D"/>
-          <w:lang w:val="en-US"/>
         </w:rPr>
         <w:t xml:space="preserve">import </w:t>
       </w:r>
       <w:r>
         <w:rPr>
           <w:color w:val="BCBEC4"/>
-          <w:lang w:val="en-US"/>
-        </w:rPr>
-        <w:t>java.io.IOException;</w:t>
-      </w:r>
-      <w:r>
-        <w:rPr>
-          <w:color w:val="BCBEC4"/>
-          <w:lang w:val="en-US"/>
+        </w:rPr>
+        <w:t>java.io.*;</w:t>
+      </w:r>
+      <w:r>
+        <w:rPr>
+          <w:color w:val="BCBEC4"/>
         </w:rPr>
         <w:br/>
       </w:r>
       <w:r>
         <w:rPr>
           <w:color w:val="CF8E6D"/>
-          <w:lang w:val="en-US"/>
         </w:rPr>
         <w:t xml:space="preserve">import </w:t>
       </w:r>
       <w:r>
         <w:rPr>
           <w:color w:val="BCBEC4"/>
-          <w:lang w:val="en-US"/>
-        </w:rPr>
-        <w:t>java.nio.file.Files;</w:t>
-      </w:r>
-      <w:r>
-        <w:rPr>
-          <w:color w:val="BCBEC4"/>
-          <w:lang w:val="en-US"/>
+        </w:rPr>
+        <w:t>java.nio.file.*;</w:t>
+      </w:r>
+      <w:r>
+        <w:rPr>
+          <w:color w:val="BCBEC4"/>
+        </w:rPr>
+        <w:br/>
+      </w:r>
+      <w:r>
+        <w:rPr>
+          <w:color w:val="BCBEC4"/>
         </w:rPr>
         <w:br/>
       </w:r>
       <w:r>
         <w:rPr>
           <w:color w:val="CF8E6D"/>
-          <w:lang w:val="en-US"/>
-        </w:rPr>
-        <w:t xml:space="preserve">import </w:t>
-      </w:r>
-      <w:r>
-        <w:rPr>
-          <w:color w:val="BCBEC4"/>
-          <w:lang w:val="en-US"/>
-        </w:rPr>
-        <w:t>java.nio.file.StandardOpenOption;</w:t>
-      </w:r>
-      <w:r>
-        <w:rPr>
-          <w:color w:val="BCBEC4"/>
-          <w:lang w:val="en-US"/>
-        </w:rPr>
-        <w:br/>
+        </w:rPr>
+        <w:t xml:space="preserve">public class </w:t>
+      </w:r>
+      <w:r>
+        <w:rPr>
+          <w:color w:val="BCBEC4"/>
+        </w:rPr>
+        <w:t>FileOpener {</w:t>
+      </w:r>
+      <w:r>
+        <w:rPr>
+          <w:color w:val="BCBEC4"/>
+        </w:rPr>
+        <w:br/>
+        <w:t xml:space="preserve">    </w:t>
       </w:r>
       <w:r>
         <w:rPr>
           <w:color w:val="CF8E6D"/>
-          <w:lang w:val="en-US"/>
-        </w:rPr>
-        <w:t xml:space="preserve">import </w:t>
-      </w:r>
-      <w:r>
-        <w:rPr>
-          <w:color w:val="BCBEC4"/>
-          <w:lang w:val="en-US"/>
-        </w:rPr>
-        <w:t>java.util.Collections;</w:t>
-      </w:r>
-      <w:r>
-        <w:rPr>
-          <w:color w:val="BCBEC4"/>
-          <w:lang w:val="en-US"/>
-        </w:rPr>
-        <w:br/>
+        </w:rPr>
+        <w:t xml:space="preserve">public static void </w:t>
+      </w:r>
+      <w:r>
+        <w:rPr>
+          <w:color w:val="56A8F5"/>
+        </w:rPr>
+        <w:t>main</w:t>
+      </w:r>
+      <w:r>
+        <w:rPr>
+          <w:color w:val="BCBEC4"/>
+        </w:rPr>
+        <w:t>(String[] args){</w:t>
+      </w:r>
+      <w:r>
+        <w:rPr>
+          <w:color w:val="BCBEC4"/>
+        </w:rPr>
+        <w:br/>
+        <w:t xml:space="preserve">        </w:t>
+      </w:r>
+      <w:r>
+        <w:rPr>
+          <w:color w:val="7A7E85"/>
+        </w:rPr>
+        <w:t>//Path fileOne = Paths.get("File1.txt");</w:t>
+      </w:r>
+      <w:r>
+        <w:rPr>
+          <w:color w:val="7A7E85"/>
+        </w:rPr>
+        <w:br/>
+        <w:t xml:space="preserve">        //Path fileTwo = Paths.get("FileTwo.txt");</w:t>
+      </w:r>
+      <w:r>
+        <w:rPr>
+          <w:color w:val="7A7E85"/>
+        </w:rPr>
+        <w:br/>
+        <w:t xml:space="preserve">        </w:t>
+      </w:r>
+      <w:r>
+        <w:rPr>
+          <w:color w:val="BCBEC4"/>
+        </w:rPr>
+        <w:t xml:space="preserve">FileInputStream fileOne = </w:t>
       </w:r>
       <w:r>
         <w:rPr>
           <w:color w:val="CF8E6D"/>
-          <w:lang w:val="en-US"/>
-        </w:rPr>
-        <w:lastRenderedPageBreak/>
-        <w:t xml:space="preserve">import </w:t>
-      </w:r>
-      <w:r>
-        <w:rPr>
-          <w:color w:val="BCBEC4"/>
-          <w:lang w:val="en-US"/>
-        </w:rPr>
-        <w:t>java.util.InputMismatchException;</w:t>
-      </w:r>
-      <w:r>
-        <w:rPr>
-          <w:color w:val="BCBEC4"/>
-          <w:lang w:val="en-US"/>
-        </w:rPr>
-        <w:br/>
+        </w:rPr>
+        <w:t>null</w:t>
+      </w:r>
+      <w:r>
+        <w:rPr>
+          <w:color w:val="BCBEC4"/>
+        </w:rPr>
+        <w:t>;</w:t>
+      </w:r>
+      <w:r>
+        <w:rPr>
+          <w:color w:val="BCBEC4"/>
+        </w:rPr>
+        <w:br/>
+        <w:t xml:space="preserve">        FileOutputStream fileTwo = </w:t>
       </w:r>
       <w:r>
         <w:rPr>
           <w:color w:val="CF8E6D"/>
-          <w:lang w:val="en-US"/>
-        </w:rPr>
-        <w:t xml:space="preserve">import </w:t>
-      </w:r>
-      <w:r>
-        <w:rPr>
-          <w:color w:val="BCBEC4"/>
-          <w:lang w:val="en-US"/>
-        </w:rPr>
-        <w:t>java.util.Scanner;</w:t>
-      </w:r>
-      <w:r>
-        <w:rPr>
-          <w:color w:val="BCBEC4"/>
-          <w:lang w:val="en-US"/>
-        </w:rPr>
-        <w:br/>
+        </w:rPr>
+        <w:t>null</w:t>
+      </w:r>
+      <w:r>
+        <w:rPr>
+          <w:color w:val="BCBEC4"/>
+        </w:rPr>
+        <w:t>;</w:t>
+      </w:r>
+      <w:r>
+        <w:rPr>
+          <w:color w:val="BCBEC4"/>
+        </w:rPr>
+        <w:br/>
+        <w:t xml:space="preserve">        </w:t>
       </w:r>
       <w:r>
         <w:rPr>
           <w:color w:val="CF8E6D"/>
-          <w:lang w:val="en-US"/>
-        </w:rPr>
-        <w:t xml:space="preserve">import </w:t>
-      </w:r>
-      <w:r>
-        <w:rPr>
-          <w:color w:val="BCBEC4"/>
-          <w:lang w:val="en-US"/>
-        </w:rPr>
-        <w:t>java.io.*;</w:t>
-      </w:r>
-      <w:r>
-        <w:rPr>
-          <w:color w:val="BCBEC4"/>
-          <w:lang w:val="en-US"/>
-        </w:rPr>
-        <w:br/>
+        </w:rPr>
+        <w:t>try</w:t>
+      </w:r>
+      <w:r>
+        <w:rPr>
+          <w:color w:val="BCBEC4"/>
+        </w:rPr>
+        <w:t>{</w:t>
+      </w:r>
+      <w:r>
+        <w:rPr>
+          <w:color w:val="BCBEC4"/>
+        </w:rPr>
+        <w:br/>
+        <w:t xml:space="preserve">             fileOne = </w:t>
       </w:r>
       <w:r>
         <w:rPr>
           <w:color w:val="CF8E6D"/>
-          <w:lang w:val="en-US"/>
-        </w:rPr>
-        <w:t xml:space="preserve">import </w:t>
-      </w:r>
-      <w:r>
-        <w:rPr>
-          <w:color w:val="BCBEC4"/>
-          <w:lang w:val="en-US"/>
-        </w:rPr>
-        <w:t>java.nio.file.*;</w:t>
-      </w:r>
-      <w:r>
-        <w:rPr>
-          <w:color w:val="BCBEC4"/>
-          <w:lang w:val="en-US"/>
-        </w:rPr>
-        <w:br/>
-      </w:r>
-      <w:r>
-        <w:rPr>
-          <w:color w:val="BCBEC4"/>
-          <w:lang w:val="en-US"/>
-        </w:rPr>
-        <w:br/>
+        </w:rPr>
+        <w:t xml:space="preserve">new </w:t>
+      </w:r>
+      <w:r>
+        <w:rPr>
+          <w:color w:val="BCBEC4"/>
+        </w:rPr>
+        <w:t>FileInputStream(</w:t>
+      </w:r>
+      <w:r>
+        <w:rPr>
+          <w:color w:val="6AAB73"/>
+        </w:rPr>
+        <w:t>"File_222.txt"</w:t>
+      </w:r>
+      <w:r>
+        <w:rPr>
+          <w:color w:val="BCBEC4"/>
+        </w:rPr>
+        <w:t>);</w:t>
+      </w:r>
+      <w:r>
+        <w:rPr>
+          <w:color w:val="BCBEC4"/>
+        </w:rPr>
+        <w:br/>
+        <w:t xml:space="preserve">             fileTwo = </w:t>
       </w:r>
       <w:r>
         <w:rPr>
           <w:color w:val="CF8E6D"/>
-          <w:lang w:val="en-US"/>
-        </w:rPr>
-        <w:t xml:space="preserve">public class </w:t>
-      </w:r>
-      <w:r>
-        <w:rPr>
-          <w:color w:val="BCBEC4"/>
-          <w:lang w:val="en-US"/>
-        </w:rPr>
-        <w:t>CustomException {</w:t>
-      </w:r>
-      <w:r>
-        <w:rPr>
-          <w:color w:val="BCBEC4"/>
-          <w:lang w:val="en-US"/>
-        </w:rPr>
-        <w:br/>
-      </w:r>
-      <w:r>
-        <w:rPr>
-          <w:color w:val="BCBEC4"/>
-          <w:lang w:val="en-US"/>
-        </w:rPr>
-        <w:br/>
-        <w:t xml:space="preserve">    </w:t>
+        </w:rPr>
+        <w:t xml:space="preserve">new </w:t>
+      </w:r>
+      <w:r>
+        <w:rPr>
+          <w:color w:val="BCBEC4"/>
+        </w:rPr>
+        <w:t>FileOutputStream(</w:t>
+      </w:r>
+      <w:r>
+        <w:rPr>
+          <w:color w:val="6AAB73"/>
+        </w:rPr>
+        <w:t>"FileTwo.txt"</w:t>
+      </w:r>
+      <w:r>
+        <w:rPr>
+          <w:color w:val="BCBEC4"/>
+        </w:rPr>
+        <w:t>);</w:t>
+      </w:r>
+      <w:r>
+        <w:rPr>
+          <w:color w:val="BCBEC4"/>
+        </w:rPr>
+        <w:br/>
+      </w:r>
+      <w:r>
+        <w:rPr>
+          <w:color w:val="BCBEC4"/>
+        </w:rPr>
+        <w:br/>
+        <w:t xml:space="preserve">            </w:t>
+      </w:r>
+      <w:r>
+        <w:rPr>
+          <w:color w:val="7A7E85"/>
+        </w:rPr>
+        <w:t>//Files.copy(fileOne, fileTwo, StandardCopyOption.REPLACE_EXISTING);</w:t>
+      </w:r>
+      <w:r>
+        <w:rPr>
+          <w:color w:val="7A7E85"/>
+        </w:rPr>
+        <w:br/>
+        <w:t xml:space="preserve">            </w:t>
       </w:r>
       <w:r>
         <w:rPr>
           <w:color w:val="CF8E6D"/>
-          <w:lang w:val="en-US"/>
-        </w:rPr>
-        <w:t xml:space="preserve">public static void </w:t>
-      </w:r>
-      <w:r>
-        <w:rPr>
-          <w:color w:val="56A8F5"/>
-          <w:lang w:val="en-US"/>
-        </w:rPr>
-        <w:t>logException</w:t>
-      </w:r>
-      <w:r>
-        <w:rPr>
-          <w:color w:val="BCBEC4"/>
-          <w:lang w:val="en-US"/>
-        </w:rPr>
-        <w:t>(Exception e) {</w:t>
-      </w:r>
-      <w:r>
-        <w:rPr>
-          <w:color w:val="BCBEC4"/>
-          <w:lang w:val="en-US"/>
-        </w:rPr>
-        <w:br/>
-        <w:t xml:space="preserve">        </w:t>
+        </w:rPr>
+        <w:t xml:space="preserve">int </w:t>
+      </w:r>
+      <w:r>
+        <w:rPr>
+          <w:color w:val="BCBEC4"/>
+        </w:rPr>
+        <w:t>dataByte;</w:t>
+      </w:r>
+      <w:r>
+        <w:rPr>
+          <w:color w:val="BCBEC4"/>
+        </w:rPr>
+        <w:br/>
+        <w:t xml:space="preserve">            </w:t>
       </w:r>
       <w:r>
         <w:rPr>
           <w:color w:val="CF8E6D"/>
-          <w:lang w:val="en-US"/>
-        </w:rPr>
-        <w:t xml:space="preserve">try  </w:t>
-      </w:r>
-      <w:r>
-        <w:rPr>
-          <w:color w:val="BCBEC4"/>
-          <w:lang w:val="en-US"/>
-        </w:rPr>
-        <w:t>{</w:t>
-      </w:r>
-      <w:r>
-        <w:rPr>
-          <w:color w:val="BCBEC4"/>
-          <w:lang w:val="en-US"/>
-        </w:rPr>
-        <w:br/>
-        <w:t xml:space="preserve">            Path path = Path.</w:t>
-      </w:r>
-      <w:r>
-        <w:rPr>
-          <w:i/>
-          <w:iCs/>
-          <w:color w:val="BCBEC4"/>
-          <w:lang w:val="en-US"/>
-        </w:rPr>
-        <w:t>of</w:t>
-      </w:r>
-      <w:r>
-        <w:rPr>
-          <w:color w:val="BCBEC4"/>
-          <w:lang w:val="en-US"/>
-        </w:rPr>
-        <w:t>(</w:t>
-      </w:r>
-      <w:r>
-        <w:rPr>
-          <w:color w:val="6AAB73"/>
-          <w:lang w:val="en-US"/>
-        </w:rPr>
-        <w:t>"exceptions.txt"</w:t>
-      </w:r>
-      <w:r>
-        <w:rPr>
-          <w:color w:val="BCBEC4"/>
-          <w:lang w:val="en-US"/>
-        </w:rPr>
-        <w:t>);</w:t>
-      </w:r>
-      <w:r>
-        <w:rPr>
-          <w:color w:val="BCBEC4"/>
-          <w:lang w:val="en-US"/>
-        </w:rPr>
-        <w:br/>
-        <w:t xml:space="preserve">            Files.</w:t>
-      </w:r>
-      <w:r>
-        <w:rPr>
-          <w:i/>
-          <w:iCs/>
-          <w:color w:val="BCBEC4"/>
-          <w:lang w:val="en-US"/>
-        </w:rPr>
-        <w:t>write</w:t>
-      </w:r>
-      <w:r>
-        <w:rPr>
-          <w:color w:val="BCBEC4"/>
-          <w:lang w:val="en-US"/>
-        </w:rPr>
-        <w:t>(path, Collections.</w:t>
-      </w:r>
-      <w:r>
-        <w:rPr>
-          <w:i/>
-          <w:iCs/>
-          <w:color w:val="BCBEC4"/>
-          <w:lang w:val="en-US"/>
-        </w:rPr>
-        <w:t>singletonList</w:t>
-      </w:r>
-      <w:r>
-        <w:rPr>
-          <w:color w:val="BCBEC4"/>
-          <w:lang w:val="en-US"/>
-        </w:rPr>
-        <w:t>(</w:t>
-      </w:r>
-      <w:r>
-        <w:rPr>
-          <w:color w:val="6AAB73"/>
-          <w:lang w:val="en-US"/>
-        </w:rPr>
-        <w:t>"</w:t>
-      </w:r>
-      <w:r>
-        <w:rPr>
-          <w:color w:val="6AAB73"/>
-        </w:rPr>
-        <w:t>Исключение</w:t>
-      </w:r>
-      <w:r>
-        <w:rPr>
-          <w:color w:val="6AAB73"/>
-          <w:lang w:val="en-US"/>
-        </w:rPr>
-        <w:t xml:space="preserve">:" </w:t>
-      </w:r>
-      <w:r>
-        <w:rPr>
-          <w:color w:val="BCBEC4"/>
-          <w:lang w:val="en-US"/>
-        </w:rPr>
-        <w:t xml:space="preserve">+ e.toString()+ </w:t>
-      </w:r>
-      <w:r>
-        <w:rPr>
-          <w:color w:val="6AAB73"/>
-          <w:lang w:val="en-US"/>
-        </w:rPr>
-        <w:t>"</w:t>
-      </w:r>
-      <w:r>
-        <w:rPr>
-          <w:color w:val="CF8E6D"/>
-          <w:lang w:val="en-US"/>
-        </w:rPr>
-        <w:t>\n</w:t>
-      </w:r>
-      <w:r>
-        <w:rPr>
-          <w:color w:val="6AAB73"/>
-          <w:lang w:val="en-US"/>
-        </w:rPr>
-        <w:t>"</w:t>
-      </w:r>
-      <w:r>
-        <w:rPr>
-          <w:color w:val="BCBEC4"/>
-          <w:lang w:val="en-US"/>
-        </w:rPr>
-        <w:t>), StandardOpenOption.</w:t>
+        </w:rPr>
+        <w:t>while</w:t>
+      </w:r>
+      <w:r>
+        <w:rPr>
+          <w:color w:val="BCBEC4"/>
+        </w:rPr>
+        <w:t>((dataByte = fileOne.read()) != -</w:t>
+      </w:r>
+      <w:r>
+        <w:rPr>
+          <w:color w:val="2AACB8"/>
+        </w:rPr>
+        <w:t>1</w:t>
+      </w:r>
+      <w:r>
+        <w:rPr>
+          <w:color w:val="BCBEC4"/>
+        </w:rPr>
+        <w:t>){</w:t>
+      </w:r>
+      <w:r>
+        <w:rPr>
+          <w:color w:val="BCBEC4"/>
+        </w:rPr>
+        <w:br/>
+      </w:r>
+      <w:r>
+        <w:rPr>
+          <w:color w:val="BCBEC4"/>
+        </w:rPr>
+        <w:br/>
+        <w:t xml:space="preserve">                fileTwo.write(dataByte);</w:t>
+      </w:r>
+      <w:r>
+        <w:rPr>
+          <w:color w:val="BCBEC4"/>
+        </w:rPr>
+        <w:br/>
+        <w:t xml:space="preserve">                </w:t>
+      </w:r>
+      <w:r>
+        <w:rPr>
+          <w:color w:val="7A7E85"/>
+        </w:rPr>
+        <w:t>//fileOne.close();</w:t>
+      </w:r>
+      <w:r>
+        <w:rPr>
+          <w:color w:val="7A7E85"/>
+        </w:rPr>
+        <w:br/>
+        <w:t xml:space="preserve">            </w:t>
+      </w:r>
+      <w:r>
+        <w:rPr>
+          <w:color w:val="BCBEC4"/>
+        </w:rPr>
+        <w:t>}</w:t>
+      </w:r>
+      <w:r>
+        <w:rPr>
+          <w:color w:val="BCBEC4"/>
+        </w:rPr>
+        <w:br/>
+        <w:t xml:space="preserve">            </w:t>
+      </w:r>
+      <w:r>
+        <w:rPr>
+          <w:color w:val="7A7E85"/>
+        </w:rPr>
+        <w:t>// int x = 5 / 0;</w:t>
+      </w:r>
+      <w:r>
+        <w:rPr>
+          <w:color w:val="7A7E85"/>
+        </w:rPr>
+        <w:br/>
+        <w:t xml:space="preserve">            </w:t>
+      </w:r>
+      <w:r>
+        <w:rPr>
+          <w:color w:val="BCBEC4"/>
+        </w:rPr>
+        <w:t>fileOne.close();</w:t>
+      </w:r>
+      <w:r>
+        <w:rPr>
+          <w:color w:val="BCBEC4"/>
+        </w:rPr>
+        <w:br/>
+        <w:t xml:space="preserve">            fileTwo.close();</w:t>
+      </w:r>
+      <w:r>
+        <w:rPr>
+          <w:color w:val="BCBEC4"/>
+        </w:rPr>
+        <w:br/>
+        <w:t xml:space="preserve">            System.</w:t>
       </w:r>
       <w:r>
         <w:rPr>
           <w:i/>
           <w:iCs/>
           <w:color w:val="C77DBB"/>
-          <w:lang w:val="en-US"/>
-        </w:rPr>
-        <w:t>CREATE</w:t>
-      </w:r>
-      <w:r>
-        <w:rPr>
-          <w:color w:val="BCBEC4"/>
-          <w:lang w:val="en-US"/>
-        </w:rPr>
-        <w:t>, StandardOpenOption.</w:t>
+        </w:rPr>
+        <w:t>out</w:t>
+      </w:r>
+      <w:r>
+        <w:rPr>
+          <w:color w:val="BCBEC4"/>
+        </w:rPr>
+        <w:t>.println(</w:t>
+      </w:r>
+      <w:r>
+        <w:rPr>
+          <w:color w:val="6AAB73"/>
+        </w:rPr>
+        <w:t>"Данные из файла 1 скопированы в файл 2"</w:t>
+      </w:r>
+      <w:r>
+        <w:rPr>
+          <w:color w:val="BCBEC4"/>
+        </w:rPr>
+        <w:t>);</w:t>
+      </w:r>
+      <w:r>
+        <w:rPr>
+          <w:color w:val="BCBEC4"/>
+        </w:rPr>
+        <w:br/>
+        <w:t xml:space="preserve">        } </w:t>
+      </w:r>
+      <w:r>
+        <w:rPr>
+          <w:color w:val="CF8E6D"/>
+        </w:rPr>
+        <w:t xml:space="preserve">catch </w:t>
+      </w:r>
+      <w:r>
+        <w:rPr>
+          <w:color w:val="BCBEC4"/>
+        </w:rPr>
+        <w:t xml:space="preserve">(FileNotFoundException e){ </w:t>
+      </w:r>
+      <w:r>
+        <w:rPr>
+          <w:color w:val="7A7E85"/>
+        </w:rPr>
+        <w:t>// NoSuchFileException</w:t>
+      </w:r>
+      <w:r>
+        <w:rPr>
+          <w:color w:val="7A7E85"/>
+        </w:rPr>
+        <w:br/>
+        <w:t xml:space="preserve">            </w:t>
+      </w:r>
+      <w:r>
+        <w:rPr>
+          <w:color w:val="BCBEC4"/>
+        </w:rPr>
+        <w:t>System.</w:t>
       </w:r>
       <w:r>
         <w:rPr>
           <w:i/>
           <w:iCs/>
           <w:color w:val="C77DBB"/>
-          <w:lang w:val="en-US"/>
-        </w:rPr>
-        <w:t>APPEND</w:t>
-      </w:r>
-      <w:r>
-        <w:rPr>
-          <w:color w:val="BCBEC4"/>
-          <w:lang w:val="en-US"/>
-        </w:rPr>
-        <w:t>);</w:t>
-      </w:r>
-      <w:r>
-        <w:rPr>
-          <w:color w:val="BCBEC4"/>
-          <w:lang w:val="en-US"/>
-        </w:rPr>
-        <w:br/>
-      </w:r>
-      <w:r>
-        <w:rPr>
-          <w:color w:val="BCBEC4"/>
-          <w:lang w:val="en-US"/>
+        </w:rPr>
+        <w:t>out</w:t>
+      </w:r>
+      <w:r>
+        <w:rPr>
+          <w:color w:val="BCBEC4"/>
+        </w:rPr>
+        <w:t>.println(</w:t>
+      </w:r>
+      <w:r>
+        <w:rPr>
+          <w:color w:val="6AAB73"/>
+        </w:rPr>
+        <w:t xml:space="preserve">"Ошибка нет файла " </w:t>
+      </w:r>
+      <w:r>
+        <w:rPr>
+          <w:color w:val="BCBEC4"/>
+        </w:rPr>
+        <w:t>+ e.toString());</w:t>
+      </w:r>
+      <w:r>
+        <w:rPr>
+          <w:color w:val="BCBEC4"/>
         </w:rPr>
         <w:br/>
         <w:t xml:space="preserve">        } </w:t>
@@ -2909,21 +2400,18 @@
       <w:r>
         <w:rPr>
           <w:color w:val="CF8E6D"/>
-          <w:lang w:val="en-US"/>
         </w:rPr>
         <w:t xml:space="preserve">catch </w:t>
       </w:r>
       <w:r>
         <w:rPr>
           <w:color w:val="BCBEC4"/>
-          <w:lang w:val="en-US"/>
-        </w:rPr>
-        <w:t>(IOException ioEx) {</w:t>
-      </w:r>
-      <w:r>
-        <w:rPr>
-          <w:color w:val="BCBEC4"/>
-          <w:lang w:val="en-US"/>
+        </w:rPr>
+        <w:t>(IOException e) {</w:t>
+      </w:r>
+      <w:r>
+        <w:rPr>
+          <w:color w:val="BCBEC4"/>
         </w:rPr>
         <w:br/>
         <w:t xml:space="preserve">            System.</w:t>
@@ -2933,242 +2421,109 @@
           <w:i/>
           <w:iCs/>
           <w:color w:val="C77DBB"/>
-          <w:lang w:val="en-US"/>
         </w:rPr>
         <w:t>out</w:t>
       </w:r>
       <w:r>
         <w:rPr>
           <w:color w:val="BCBEC4"/>
-          <w:lang w:val="en-US"/>
         </w:rPr>
         <w:t>.println(</w:t>
       </w:r>
       <w:r>
         <w:rPr>
           <w:color w:val="6AAB73"/>
-          <w:lang w:val="en-US"/>
-        </w:rPr>
-        <w:t>"</w:t>
-      </w:r>
-      <w:r>
-        <w:rPr>
-          <w:color w:val="6AAB73"/>
-        </w:rPr>
-        <w:t>Ошибка</w:t>
-      </w:r>
-      <w:r>
-        <w:rPr>
-          <w:color w:val="6AAB73"/>
-          <w:lang w:val="en-US"/>
-        </w:rPr>
-        <w:t xml:space="preserve"> </w:t>
-      </w:r>
-      <w:r>
-        <w:rPr>
-          <w:color w:val="6AAB73"/>
-        </w:rPr>
-        <w:t>при</w:t>
-      </w:r>
-      <w:r>
-        <w:rPr>
-          <w:color w:val="6AAB73"/>
-          <w:lang w:val="en-US"/>
-        </w:rPr>
-        <w:t xml:space="preserve"> </w:t>
-      </w:r>
-      <w:r>
-        <w:rPr>
-          <w:color w:val="6AAB73"/>
-        </w:rPr>
-        <w:t>записи</w:t>
-      </w:r>
-      <w:r>
-        <w:rPr>
-          <w:color w:val="6AAB73"/>
-          <w:lang w:val="en-US"/>
-        </w:rPr>
-        <w:t xml:space="preserve"> </w:t>
-      </w:r>
-      <w:r>
-        <w:rPr>
-          <w:color w:val="6AAB73"/>
-        </w:rPr>
-        <w:t>в</w:t>
-      </w:r>
-      <w:r>
-        <w:rPr>
-          <w:color w:val="6AAB73"/>
-          <w:lang w:val="en-US"/>
-        </w:rPr>
-        <w:t xml:space="preserve"> </w:t>
-      </w:r>
-      <w:r>
-        <w:rPr>
-          <w:color w:val="6AAB73"/>
-        </w:rPr>
-        <w:t>лог</w:t>
-      </w:r>
-      <w:r>
-        <w:rPr>
-          <w:color w:val="6AAB73"/>
-          <w:lang w:val="en-US"/>
-        </w:rPr>
-        <w:t xml:space="preserve">: " </w:t>
-      </w:r>
-      <w:r>
-        <w:rPr>
-          <w:color w:val="BCBEC4"/>
-          <w:lang w:val="en-US"/>
-        </w:rPr>
-        <w:t>+ ioEx.getMessage());</w:t>
-      </w:r>
-      <w:r>
-        <w:rPr>
-          <w:color w:val="BCBEC4"/>
-          <w:lang w:val="en-US"/>
-        </w:rPr>
-        <w:br/>
-        <w:t xml:space="preserve">        }</w:t>
-      </w:r>
-      <w:r>
-        <w:rPr>
-          <w:color w:val="BCBEC4"/>
-          <w:lang w:val="en-US"/>
-        </w:rPr>
-        <w:br/>
-        <w:t xml:space="preserve">    }</w:t>
-      </w:r>
-      <w:r>
-        <w:rPr>
-          <w:color w:val="BCBEC4"/>
-          <w:lang w:val="en-US"/>
-        </w:rPr>
-        <w:br/>
-      </w:r>
-      <w:r>
-        <w:rPr>
-          <w:color w:val="BCBEC4"/>
-          <w:lang w:val="en-US"/>
-        </w:rPr>
-        <w:br/>
-        <w:t xml:space="preserve">    </w:t>
+        </w:rPr>
+        <w:t xml:space="preserve">"Ошибка IO " </w:t>
+      </w:r>
+      <w:r>
+        <w:rPr>
+          <w:color w:val="BCBEC4"/>
+        </w:rPr>
+        <w:t>+ e.toString());</w:t>
+      </w:r>
+      <w:r>
+        <w:rPr>
+          <w:color w:val="BCBEC4"/>
+        </w:rPr>
+        <w:br/>
+        <w:t xml:space="preserve">        } </w:t>
       </w:r>
       <w:r>
         <w:rPr>
           <w:color w:val="CF8E6D"/>
-          <w:lang w:val="en-US"/>
-        </w:rPr>
-        <w:t xml:space="preserve">public static void </w:t>
-      </w:r>
-      <w:r>
-        <w:rPr>
-          <w:color w:val="56A8F5"/>
-          <w:lang w:val="en-US"/>
-        </w:rPr>
-        <w:t>main</w:t>
-      </w:r>
-      <w:r>
-        <w:rPr>
-          <w:color w:val="BCBEC4"/>
-          <w:lang w:val="en-US"/>
-        </w:rPr>
-        <w:t>(String[] args) {</w:t>
-      </w:r>
-      <w:r>
-        <w:rPr>
-          <w:color w:val="BCBEC4"/>
-          <w:lang w:val="en-US"/>
-        </w:rPr>
-        <w:br/>
-        <w:t xml:space="preserve">        Scanner scanner = </w:t>
-      </w:r>
-      <w:r>
-        <w:rPr>
-          <w:color w:val="CF8E6D"/>
-          <w:lang w:val="en-US"/>
-        </w:rPr>
-        <w:t xml:space="preserve">new </w:t>
-      </w:r>
-      <w:r>
-        <w:rPr>
-          <w:color w:val="BCBEC4"/>
-          <w:lang w:val="en-US"/>
-        </w:rPr>
-        <w:t>Scanner(System.</w:t>
+        </w:rPr>
+        <w:t xml:space="preserve">catch </w:t>
+      </w:r>
+      <w:r>
+        <w:rPr>
+          <w:color w:val="BCBEC4"/>
+        </w:rPr>
+        <w:t>(Exception e) {</w:t>
+      </w:r>
+      <w:r>
+        <w:rPr>
+          <w:color w:val="BCBEC4"/>
+        </w:rPr>
+        <w:br/>
+        <w:t xml:space="preserve">            System.</w:t>
       </w:r>
       <w:r>
         <w:rPr>
           <w:i/>
           <w:iCs/>
           <w:color w:val="C77DBB"/>
-          <w:lang w:val="en-US"/>
-        </w:rPr>
-        <w:t>in</w:t>
-      </w:r>
-      <w:r>
-        <w:rPr>
-          <w:color w:val="BCBEC4"/>
-          <w:lang w:val="en-US"/>
-        </w:rPr>
-        <w:t>);</w:t>
-      </w:r>
-      <w:r>
-        <w:rPr>
-          <w:color w:val="BCBEC4"/>
-          <w:lang w:val="en-US"/>
-        </w:rPr>
-        <w:br/>
-      </w:r>
-      <w:r>
-        <w:rPr>
-          <w:color w:val="BCBEC4"/>
-          <w:lang w:val="en-US"/>
-        </w:rPr>
-        <w:br/>
-        <w:t xml:space="preserve">        </w:t>
+        </w:rPr>
+        <w:t>out</w:t>
+      </w:r>
+      <w:r>
+        <w:rPr>
+          <w:color w:val="BCBEC4"/>
+        </w:rPr>
+        <w:t>.println(</w:t>
+      </w:r>
+      <w:r>
+        <w:rPr>
+          <w:color w:val="6AAB73"/>
+        </w:rPr>
+        <w:t xml:space="preserve">"Неопознанная ошибка " </w:t>
+      </w:r>
+      <w:r>
+        <w:rPr>
+          <w:color w:val="BCBEC4"/>
+        </w:rPr>
+        <w:t>+ e.toString());</w:t>
+      </w:r>
+      <w:r>
+        <w:rPr>
+          <w:color w:val="BCBEC4"/>
+        </w:rPr>
+        <w:br/>
+        <w:t xml:space="preserve">        } </w:t>
       </w:r>
       <w:r>
         <w:rPr>
           <w:color w:val="CF8E6D"/>
-          <w:lang w:val="en-US"/>
-        </w:rPr>
-        <w:t xml:space="preserve">try </w:t>
-      </w:r>
-      <w:r>
-        <w:rPr>
-          <w:color w:val="BCBEC4"/>
-          <w:lang w:val="en-US"/>
+        </w:rPr>
+        <w:t xml:space="preserve">finally </w:t>
+      </w:r>
+      <w:r>
+        <w:rPr>
+          <w:color w:val="BCBEC4"/>
         </w:rPr>
         <w:t>{</w:t>
       </w:r>
       <w:r>
         <w:rPr>
           <w:color w:val="BCBEC4"/>
-          <w:lang w:val="en-US"/>
-        </w:rPr>
-        <w:br/>
-        <w:t xml:space="preserve">            </w:t>
-      </w:r>
-      <w:r>
-        <w:rPr>
-          <w:color w:val="CF8E6D"/>
-          <w:lang w:val="en-US"/>
-        </w:rPr>
-        <w:t xml:space="preserve">int </w:t>
-      </w:r>
-      <w:r>
-        <w:rPr>
-          <w:color w:val="BCBEC4"/>
-          <w:lang w:val="en-US"/>
-        </w:rPr>
-        <w:t>number = scanner.nextInt();</w:t>
-      </w:r>
-      <w:r>
-        <w:rPr>
-          <w:color w:val="BCBEC4"/>
-          <w:lang w:val="en-US"/>
-        </w:rPr>
+        </w:rPr>
+        <w:br/>
+      </w:r>
+      <w:r>
+        <w:rPr>
+          <w:color w:val="BCBEC4"/>
+        </w:rPr>
+        <w:lastRenderedPageBreak/>
         <w:br/>
         <w:t xml:space="preserve">            System.</w:t>
       </w:r>
@@ -3177,161 +2532,455 @@
           <w:i/>
           <w:iCs/>
           <w:color w:val="C77DBB"/>
-          <w:lang w:val="en-US"/>
         </w:rPr>
         <w:t>out</w:t>
       </w:r>
       <w:r>
         <w:rPr>
           <w:color w:val="BCBEC4"/>
-          <w:lang w:val="en-US"/>
         </w:rPr>
         <w:t>.println(</w:t>
       </w:r>
       <w:r>
         <w:rPr>
           <w:color w:val="6AAB73"/>
-          <w:lang w:val="en-US"/>
-        </w:rPr>
-        <w:t>"</w:t>
-      </w:r>
-      <w:r>
-        <w:rPr>
-          <w:color w:val="6AAB73"/>
-        </w:rPr>
-        <w:t>Число</w:t>
-      </w:r>
-      <w:r>
-        <w:rPr>
-          <w:color w:val="6AAB73"/>
-          <w:lang w:val="en-US"/>
-        </w:rPr>
-        <w:t xml:space="preserve">: " </w:t>
-      </w:r>
-      <w:r>
-        <w:rPr>
-          <w:color w:val="BCBEC4"/>
-          <w:lang w:val="en-US"/>
-        </w:rPr>
-        <w:t>+ number);</w:t>
-      </w:r>
-      <w:r>
-        <w:rPr>
-          <w:color w:val="BCBEC4"/>
-          <w:lang w:val="en-US"/>
-        </w:rPr>
-        <w:br/>
-        <w:t xml:space="preserve">        } </w:t>
-      </w:r>
+        </w:rPr>
+        <w:t>"End of working"</w:t>
+      </w:r>
+      <w:r>
+        <w:rPr>
+          <w:color w:val="BCBEC4"/>
+        </w:rPr>
+        <w:t>);</w:t>
+      </w:r>
+      <w:r>
+        <w:rPr>
+          <w:color w:val="BCBEC4"/>
+        </w:rPr>
+        <w:br/>
+        <w:t xml:space="preserve">        }</w:t>
+      </w:r>
+      <w:r>
+        <w:rPr>
+          <w:color w:val="BCBEC4"/>
+        </w:rPr>
+        <w:br/>
+        <w:t xml:space="preserve">    }</w:t>
+      </w:r>
+      <w:r>
+        <w:rPr>
+          <w:color w:val="BCBEC4"/>
+        </w:rPr>
+        <w:br/>
+        <w:t>}</w:t>
+      </w:r>
+    </w:p>
+    <w:p>
+      <w:pPr>
+        <w:ind w:left="-142" w:firstLine="142"/>
+      </w:pPr>
+    </w:p>
+    <w:p>
+      <w:pPr>
+        <w:pStyle w:val="ac"/>
+        <w:ind w:left="-142" w:firstLine="142"/>
+        <w:jc w:val="center"/>
+      </w:pPr>
+      <w:r>
+        <w:t>Элемент</w:t>
+      </w:r>
+      <w:r>
+        <w:t xml:space="preserve"> </w:t>
+      </w:r>
+      <w:r>
+        <w:t>3</w:t>
+      </w:r>
+      <w:r>
+        <w:t xml:space="preserve"> ― </w:t>
+      </w:r>
+      <w:r>
+        <w:t>Код программы 2</w:t>
+      </w:r>
+    </w:p>
+    <w:p>
+      <w:pPr>
+        <w:ind w:left="-142" w:firstLine="142"/>
+      </w:pPr>
+      <w:r>
+        <w:drawing>
+          <wp:inline distT="0" distB="0" distL="0" distR="0" wp14:anchorId="2ACC06DE" wp14:editId="752F6466">
+            <wp:extent cx="5940425" cy="993775"/>
+            <wp:effectExtent l="0" t="0" r="3175" b="0"/>
+            <wp:docPr id="412207730" name="Рисунок 1"/>
+            <wp:cNvGraphicFramePr>
+              <a:graphicFrameLocks xmlns:a="http://schemas.openxmlformats.org/drawingml/2006/main" noChangeAspect="1"/>
+            </wp:cNvGraphicFramePr>
+            <a:graphic xmlns:a="http://schemas.openxmlformats.org/drawingml/2006/main">
+              <a:graphicData uri="http://schemas.openxmlformats.org/drawingml/2006/picture">
+                <pic:pic xmlns:pic="http://schemas.openxmlformats.org/drawingml/2006/picture">
+                  <pic:nvPicPr>
+                    <pic:cNvPr id="412207730" name=""/>
+                    <pic:cNvPicPr/>
+                  </pic:nvPicPr>
+                  <pic:blipFill>
+                    <a:blip r:embed="rId9"/>
+                    <a:stretch>
+                      <a:fillRect/>
+                    </a:stretch>
+                  </pic:blipFill>
+                  <pic:spPr>
+                    <a:xfrm>
+                      <a:off x="0" y="0"/>
+                      <a:ext cx="5940425" cy="993775"/>
+                    </a:xfrm>
+                    <a:prstGeom prst="rect">
+                      <a:avLst/>
+                    </a:prstGeom>
+                  </pic:spPr>
+                </pic:pic>
+              </a:graphicData>
+            </a:graphic>
+          </wp:inline>
+        </w:drawing>
+      </w:r>
+    </w:p>
+    <w:p>
+      <w:pPr>
+        <w:pStyle w:val="ac"/>
+        <w:ind w:left="-142" w:firstLine="142"/>
+        <w:jc w:val="center"/>
+        <w:rPr>
+          <w:lang w:val="en-US"/>
+        </w:rPr>
+      </w:pPr>
+      <w:r>
+        <w:t>Элемент</w:t>
+      </w:r>
+      <w:r>
+        <w:rPr>
+          <w:lang w:val="en-US"/>
+        </w:rPr>
+        <w:t xml:space="preserve"> 4 ― </w:t>
+      </w:r>
+      <w:r>
+        <w:t>Вывод</w:t>
+      </w:r>
+      <w:r>
+        <w:rPr>
+          <w:lang w:val="en-US"/>
+        </w:rPr>
+        <w:t xml:space="preserve"> </w:t>
+      </w:r>
+      <w:r>
+        <w:t>работы</w:t>
+      </w:r>
+      <w:r>
+        <w:rPr>
+          <w:lang w:val="en-US"/>
+        </w:rPr>
+        <w:t xml:space="preserve"> </w:t>
+      </w:r>
+      <w:r>
+        <w:t>программы</w:t>
+      </w:r>
+      <w:r>
+        <w:rPr>
+          <w:lang w:val="en-US"/>
+        </w:rPr>
+        <w:t xml:space="preserve"> 2</w:t>
+      </w:r>
+    </w:p>
+    <w:p>
+      <w:pPr>
+        <w:pStyle w:val="HTML"/>
+        <w:shd w:val="clear" w:color="auto" w:fill="1E1F22"/>
+        <w:rPr>
+          <w:color w:val="BCBEC4"/>
+          <w:lang w:val="en-US"/>
+        </w:rPr>
+      </w:pPr>
       <w:r>
         <w:rPr>
           <w:color w:val="CF8E6D"/>
           <w:lang w:val="en-US"/>
         </w:rPr>
-        <w:t xml:space="preserve">catch </w:t>
-      </w:r>
-      <w:r>
-        <w:rPr>
-          <w:color w:val="BCBEC4"/>
-          <w:lang w:val="en-US"/>
-        </w:rPr>
-        <w:t>(InputMismatchException e) {</w:t>
-      </w:r>
-      <w:r>
-        <w:rPr>
-          <w:color w:val="BCBEC4"/>
-          <w:lang w:val="en-US"/>
-        </w:rPr>
-        <w:br/>
-        <w:t xml:space="preserve">            CustomInputMismatchException customException = </w:t>
+        <w:t xml:space="preserve">package </w:t>
+      </w:r>
+      <w:r>
+        <w:rPr>
+          <w:color w:val="BCBEC4"/>
+          <w:lang w:val="en-US"/>
+        </w:rPr>
+        <w:t>Lab_4;</w:t>
+      </w:r>
+      <w:r>
+        <w:rPr>
+          <w:color w:val="BCBEC4"/>
+          <w:lang w:val="en-US"/>
+        </w:rPr>
+        <w:br/>
+      </w:r>
+      <w:r>
+        <w:rPr>
+          <w:color w:val="BCBEC4"/>
+          <w:lang w:val="en-US"/>
+        </w:rPr>
+        <w:br/>
       </w:r>
       <w:r>
         <w:rPr>
           <w:color w:val="CF8E6D"/>
           <w:lang w:val="en-US"/>
         </w:rPr>
-        <w:t xml:space="preserve">new </w:t>
-      </w:r>
-      <w:r>
-        <w:rPr>
-          <w:color w:val="BCBEC4"/>
-          <w:lang w:val="en-US"/>
-        </w:rPr>
-        <w:t>CustomInputMismatchException(</w:t>
-      </w:r>
-      <w:r>
-        <w:rPr>
-          <w:color w:val="6AAB73"/>
-          <w:lang w:val="en-US"/>
-        </w:rPr>
-        <w:t>"</w:t>
-      </w:r>
-      <w:r>
-        <w:rPr>
-          <w:color w:val="6AAB73"/>
-        </w:rPr>
-        <w:t>Ошибка</w:t>
-      </w:r>
-      <w:r>
-        <w:rPr>
-          <w:color w:val="6AAB73"/>
-          <w:lang w:val="en-US"/>
-        </w:rPr>
-        <w:t xml:space="preserve">: </w:t>
-      </w:r>
-      <w:r>
-        <w:rPr>
-          <w:color w:val="6AAB73"/>
-        </w:rPr>
-        <w:t>введено</w:t>
-      </w:r>
-      <w:r>
-        <w:rPr>
-          <w:color w:val="6AAB73"/>
-          <w:lang w:val="en-US"/>
-        </w:rPr>
-        <w:t xml:space="preserve"> </w:t>
-      </w:r>
-      <w:r>
-        <w:rPr>
-          <w:color w:val="6AAB73"/>
-        </w:rPr>
-        <w:t>нецелое</w:t>
-      </w:r>
-      <w:r>
-        <w:rPr>
-          <w:color w:val="6AAB73"/>
-          <w:lang w:val="en-US"/>
-        </w:rPr>
-        <w:t xml:space="preserve"> </w:t>
-      </w:r>
-      <w:r>
-        <w:rPr>
-          <w:color w:val="6AAB73"/>
-        </w:rPr>
-        <w:t>число</w:t>
-      </w:r>
-      <w:r>
-        <w:rPr>
-          <w:color w:val="6AAB73"/>
-          <w:lang w:val="en-US"/>
-        </w:rPr>
-        <w:t>!"</w:t>
-      </w:r>
-      <w:r>
-        <w:rPr>
-          <w:color w:val="BCBEC4"/>
-          <w:lang w:val="en-US"/>
-        </w:rPr>
-        <w:t>);</w:t>
-      </w:r>
-      <w:r>
-        <w:rPr>
-          <w:color w:val="BCBEC4"/>
-          <w:lang w:val="en-US"/>
-        </w:rPr>
-        <w:br/>
-        <w:t xml:space="preserve">            </w:t>
+        <w:t xml:space="preserve">import </w:t>
+      </w:r>
+      <w:r>
+        <w:rPr>
+          <w:color w:val="BCBEC4"/>
+          <w:lang w:val="en-US"/>
+        </w:rPr>
+        <w:t>java.io.IOException;</w:t>
+      </w:r>
+      <w:r>
+        <w:rPr>
+          <w:color w:val="BCBEC4"/>
+          <w:lang w:val="en-US"/>
+        </w:rPr>
+        <w:br/>
+      </w:r>
+      <w:r>
+        <w:rPr>
+          <w:color w:val="CF8E6D"/>
+          <w:lang w:val="en-US"/>
+        </w:rPr>
+        <w:t xml:space="preserve">import </w:t>
+      </w:r>
+      <w:r>
+        <w:rPr>
+          <w:color w:val="BCBEC4"/>
+          <w:lang w:val="en-US"/>
+        </w:rPr>
+        <w:t>java.nio.file.Files;</w:t>
+      </w:r>
+      <w:r>
+        <w:rPr>
+          <w:color w:val="BCBEC4"/>
+          <w:lang w:val="en-US"/>
+        </w:rPr>
+        <w:br/>
+      </w:r>
+      <w:r>
+        <w:rPr>
+          <w:color w:val="CF8E6D"/>
+          <w:lang w:val="en-US"/>
+        </w:rPr>
+        <w:t xml:space="preserve">import </w:t>
+      </w:r>
+      <w:r>
+        <w:rPr>
+          <w:color w:val="BCBEC4"/>
+          <w:lang w:val="en-US"/>
+        </w:rPr>
+        <w:t>java.nio.file.StandardOpenOption;</w:t>
+      </w:r>
+      <w:r>
+        <w:rPr>
+          <w:color w:val="BCBEC4"/>
+          <w:lang w:val="en-US"/>
+        </w:rPr>
+        <w:br/>
+      </w:r>
+      <w:r>
+        <w:rPr>
+          <w:color w:val="CF8E6D"/>
+          <w:lang w:val="en-US"/>
+        </w:rPr>
+        <w:t xml:space="preserve">import </w:t>
+      </w:r>
+      <w:r>
+        <w:rPr>
+          <w:color w:val="BCBEC4"/>
+          <w:lang w:val="en-US"/>
+        </w:rPr>
+        <w:t>java.util.Collections;</w:t>
+      </w:r>
+      <w:r>
+        <w:rPr>
+          <w:color w:val="BCBEC4"/>
+          <w:lang w:val="en-US"/>
+        </w:rPr>
+        <w:br/>
+      </w:r>
+      <w:r>
+        <w:rPr>
+          <w:color w:val="CF8E6D"/>
+          <w:lang w:val="en-US"/>
+        </w:rPr>
+        <w:t xml:space="preserve">import </w:t>
+      </w:r>
+      <w:r>
+        <w:rPr>
+          <w:color w:val="BCBEC4"/>
+          <w:lang w:val="en-US"/>
+        </w:rPr>
+        <w:t>java.util.InputMismatchException;</w:t>
+      </w:r>
+      <w:r>
+        <w:rPr>
+          <w:color w:val="BCBEC4"/>
+          <w:lang w:val="en-US"/>
+        </w:rPr>
+        <w:br/>
+      </w:r>
+      <w:r>
+        <w:rPr>
+          <w:color w:val="CF8E6D"/>
+          <w:lang w:val="en-US"/>
+        </w:rPr>
+        <w:t xml:space="preserve">import </w:t>
+      </w:r>
+      <w:r>
+        <w:rPr>
+          <w:color w:val="BCBEC4"/>
+          <w:lang w:val="en-US"/>
+        </w:rPr>
+        <w:t>java.util.Scanner;</w:t>
+      </w:r>
+      <w:r>
+        <w:rPr>
+          <w:color w:val="BCBEC4"/>
+          <w:lang w:val="en-US"/>
+        </w:rPr>
+        <w:br/>
+      </w:r>
+      <w:r>
+        <w:rPr>
+          <w:color w:val="CF8E6D"/>
+          <w:lang w:val="en-US"/>
+        </w:rPr>
+        <w:t xml:space="preserve">import </w:t>
+      </w:r>
+      <w:r>
+        <w:rPr>
+          <w:color w:val="BCBEC4"/>
+          <w:lang w:val="en-US"/>
+        </w:rPr>
+        <w:t>java.io.*;</w:t>
+      </w:r>
+      <w:r>
+        <w:rPr>
+          <w:color w:val="BCBEC4"/>
+          <w:lang w:val="en-US"/>
+        </w:rPr>
+        <w:br/>
+      </w:r>
+      <w:r>
+        <w:rPr>
+          <w:color w:val="CF8E6D"/>
+          <w:lang w:val="en-US"/>
+        </w:rPr>
+        <w:t xml:space="preserve">import </w:t>
+      </w:r>
+      <w:r>
+        <w:rPr>
+          <w:color w:val="BCBEC4"/>
+          <w:lang w:val="en-US"/>
+        </w:rPr>
+        <w:t>java.nio.file.*;</w:t>
+      </w:r>
+      <w:r>
+        <w:rPr>
+          <w:color w:val="BCBEC4"/>
+          <w:lang w:val="en-US"/>
+        </w:rPr>
+        <w:br/>
+      </w:r>
+      <w:r>
+        <w:rPr>
+          <w:color w:val="BCBEC4"/>
+          <w:lang w:val="en-US"/>
+        </w:rPr>
+        <w:br/>
+      </w:r>
+      <w:r>
+        <w:rPr>
+          <w:color w:val="CF8E6D"/>
+          <w:lang w:val="en-US"/>
+        </w:rPr>
+        <w:t xml:space="preserve">public class </w:t>
+      </w:r>
+      <w:r>
+        <w:rPr>
+          <w:color w:val="BCBEC4"/>
+          <w:lang w:val="en-US"/>
+        </w:rPr>
+        <w:t>CustomException {</w:t>
+      </w:r>
+      <w:r>
+        <w:rPr>
+          <w:color w:val="BCBEC4"/>
+          <w:lang w:val="en-US"/>
+        </w:rPr>
+        <w:br/>
+      </w:r>
+      <w:r>
+        <w:rPr>
+          <w:color w:val="BCBEC4"/>
+          <w:lang w:val="en-US"/>
+        </w:rPr>
+        <w:br/>
+        <w:t xml:space="preserve">    </w:t>
+      </w:r>
+      <w:r>
+        <w:rPr>
+          <w:color w:val="CF8E6D"/>
+          <w:lang w:val="en-US"/>
+        </w:rPr>
+        <w:t xml:space="preserve">public static void </w:t>
+      </w:r>
+      <w:r>
+        <w:rPr>
+          <w:color w:val="56A8F5"/>
+          <w:lang w:val="en-US"/>
+        </w:rPr>
+        <w:t>logException</w:t>
+      </w:r>
+      <w:r>
+        <w:rPr>
+          <w:color w:val="BCBEC4"/>
+          <w:lang w:val="en-US"/>
+        </w:rPr>
+        <w:t>(Exception e) {</w:t>
+      </w:r>
+      <w:r>
+        <w:rPr>
+          <w:color w:val="BCBEC4"/>
+          <w:lang w:val="en-US"/>
+        </w:rPr>
+        <w:br/>
+        <w:t xml:space="preserve">        </w:t>
+      </w:r>
+      <w:r>
+        <w:rPr>
+          <w:color w:val="CF8E6D"/>
+          <w:lang w:val="en-US"/>
+        </w:rPr>
+        <w:t xml:space="preserve">try  </w:t>
+      </w:r>
+      <w:r>
+        <w:rPr>
+          <w:color w:val="BCBEC4"/>
+          <w:lang w:val="en-US"/>
+        </w:rPr>
+        <w:t>{</w:t>
+      </w:r>
+      <w:r>
+        <w:rPr>
+          <w:color w:val="BCBEC4"/>
+          <w:lang w:val="en-US"/>
+        </w:rPr>
+        <w:br/>
+        <w:t xml:space="preserve">            Path path = Path.</w:t>
       </w:r>
       <w:r>
         <w:rPr>
@@ -3340,22 +2989,123 @@
           <w:color w:val="BCBEC4"/>
           <w:lang w:val="en-US"/>
         </w:rPr>
-        <w:t>logException</w:t>
-      </w:r>
-      <w:r>
-        <w:rPr>
-          <w:color w:val="BCBEC4"/>
-          <w:lang w:val="en-US"/>
-        </w:rPr>
-        <w:t>(customException);</w:t>
-      </w:r>
-      <w:r>
-        <w:rPr>
-          <w:color w:val="BCBEC4"/>
-          <w:lang w:val="en-US"/>
-        </w:rPr>
-        <w:br/>
-        <w:t xml:space="preserve">            System.</w:t>
+        <w:t>of</w:t>
+      </w:r>
+      <w:r>
+        <w:rPr>
+          <w:color w:val="BCBEC4"/>
+          <w:lang w:val="en-US"/>
+        </w:rPr>
+        <w:t>(</w:t>
+      </w:r>
+      <w:r>
+        <w:rPr>
+          <w:color w:val="6AAB73"/>
+          <w:lang w:val="en-US"/>
+        </w:rPr>
+        <w:t>"exceptions.txt"</w:t>
+      </w:r>
+      <w:r>
+        <w:rPr>
+          <w:color w:val="BCBEC4"/>
+          <w:lang w:val="en-US"/>
+        </w:rPr>
+        <w:t>);</w:t>
+      </w:r>
+      <w:r>
+        <w:rPr>
+          <w:color w:val="BCBEC4"/>
+          <w:lang w:val="en-US"/>
+        </w:rPr>
+        <w:br/>
+        <w:t xml:space="preserve">            Files.</w:t>
+      </w:r>
+      <w:r>
+        <w:rPr>
+          <w:i/>
+          <w:iCs/>
+          <w:color w:val="BCBEC4"/>
+          <w:lang w:val="en-US"/>
+        </w:rPr>
+        <w:t>write</w:t>
+      </w:r>
+      <w:r>
+        <w:rPr>
+          <w:color w:val="BCBEC4"/>
+          <w:lang w:val="en-US"/>
+        </w:rPr>
+        <w:t>(path, Collections.</w:t>
+      </w:r>
+      <w:r>
+        <w:rPr>
+          <w:i/>
+          <w:iCs/>
+          <w:color w:val="BCBEC4"/>
+          <w:lang w:val="en-US"/>
+        </w:rPr>
+        <w:t>singletonList</w:t>
+      </w:r>
+      <w:r>
+        <w:rPr>
+          <w:color w:val="BCBEC4"/>
+          <w:lang w:val="en-US"/>
+        </w:rPr>
+        <w:t>(</w:t>
+      </w:r>
+      <w:r>
+        <w:rPr>
+          <w:color w:val="6AAB73"/>
+          <w:lang w:val="en-US"/>
+        </w:rPr>
+        <w:t>"</w:t>
+      </w:r>
+      <w:r>
+        <w:rPr>
+          <w:color w:val="6AAB73"/>
+        </w:rPr>
+        <w:t>Исключение</w:t>
+      </w:r>
+      <w:r>
+        <w:rPr>
+          <w:color w:val="6AAB73"/>
+          <w:lang w:val="en-US"/>
+        </w:rPr>
+        <w:t xml:space="preserve">:" </w:t>
+      </w:r>
+      <w:r>
+        <w:rPr>
+          <w:color w:val="BCBEC4"/>
+          <w:lang w:val="en-US"/>
+        </w:rPr>
+        <w:t xml:space="preserve">+ e.toString()+ </w:t>
+      </w:r>
+      <w:r>
+        <w:rPr>
+          <w:color w:val="6AAB73"/>
+          <w:lang w:val="en-US"/>
+        </w:rPr>
+        <w:t>"</w:t>
+      </w:r>
+      <w:r>
+        <w:rPr>
+          <w:color w:val="CF8E6D"/>
+          <w:lang w:val="en-US"/>
+        </w:rPr>
+        <w:t>\n</w:t>
+      </w:r>
+      <w:r>
+        <w:rPr>
+          <w:color w:val="6AAB73"/>
+          <w:lang w:val="en-US"/>
+        </w:rPr>
+        <w:t>"</w:t>
+      </w:r>
+      <w:r>
+        <w:rPr>
+          <w:color w:val="BCBEC4"/>
+          <w:lang w:val="en-US"/>
+        </w:rPr>
+        <w:t>), StandardOpenOption.</w:t>
       </w:r>
       <w:r>
         <w:rPr>
@@ -3364,68 +3114,14 @@
           <w:color w:val="C77DBB"/>
           <w:lang w:val="en-US"/>
         </w:rPr>
-        <w:t>out</w:t>
-      </w:r>
-      <w:r>
-        <w:rPr>
-          <w:color w:val="BCBEC4"/>
-          <w:lang w:val="en-US"/>
-        </w:rPr>
-        <w:t>.println(customException.getMessage());</w:t>
-      </w:r>
-      <w:r>
-        <w:rPr>
-          <w:color w:val="BCBEC4"/>
-          <w:lang w:val="en-US"/>
-        </w:rPr>
-        <w:br/>
-        <w:t xml:space="preserve">        } </w:t>
-      </w:r>
-      <w:r>
-        <w:rPr>
-          <w:color w:val="CF8E6D"/>
-          <w:lang w:val="en-US"/>
-        </w:rPr>
-        <w:t xml:space="preserve">catch </w:t>
-      </w:r>
-      <w:r>
-        <w:rPr>
-          <w:color w:val="BCBEC4"/>
-          <w:lang w:val="en-US"/>
-        </w:rPr>
-        <w:t>(Exception e) {</w:t>
-      </w:r>
-      <w:r>
-        <w:rPr>
-          <w:color w:val="BCBEC4"/>
-          <w:lang w:val="en-US"/>
-        </w:rPr>
-        <w:br/>
-        <w:t xml:space="preserve">            </w:t>
-      </w:r>
-      <w:r>
-        <w:rPr>
-          <w:i/>
-          <w:iCs/>
-          <w:color w:val="BCBEC4"/>
-          <w:lang w:val="en-US"/>
-        </w:rPr>
-        <w:t>logException</w:t>
-      </w:r>
-      <w:r>
-        <w:rPr>
-          <w:color w:val="BCBEC4"/>
-          <w:lang w:val="en-US"/>
-        </w:rPr>
-        <w:t>(e);</w:t>
-      </w:r>
-      <w:r>
-        <w:rPr>
-          <w:color w:val="BCBEC4"/>
-          <w:lang w:val="en-US"/>
-        </w:rPr>
-        <w:br/>
-        <w:t xml:space="preserve">            System.</w:t>
+        <w:t>CREATE</w:t>
+      </w:r>
+      <w:r>
+        <w:rPr>
+          <w:color w:val="BCBEC4"/>
+          <w:lang w:val="en-US"/>
+        </w:rPr>
+        <w:t>, StandardOpenOption.</w:t>
       </w:r>
       <w:r>
         <w:rPr>
@@ -3434,6 +3130,558 @@
           <w:color w:val="C77DBB"/>
           <w:lang w:val="en-US"/>
         </w:rPr>
+        <w:t>APPEND</w:t>
+      </w:r>
+      <w:r>
+        <w:rPr>
+          <w:color w:val="BCBEC4"/>
+          <w:lang w:val="en-US"/>
+        </w:rPr>
+        <w:t>);</w:t>
+      </w:r>
+      <w:r>
+        <w:rPr>
+          <w:color w:val="BCBEC4"/>
+          <w:lang w:val="en-US"/>
+        </w:rPr>
+        <w:br/>
+      </w:r>
+      <w:r>
+        <w:rPr>
+          <w:color w:val="BCBEC4"/>
+          <w:lang w:val="en-US"/>
+        </w:rPr>
+        <w:br/>
+        <w:t xml:space="preserve">        } </w:t>
+      </w:r>
+      <w:r>
+        <w:rPr>
+          <w:color w:val="CF8E6D"/>
+          <w:lang w:val="en-US"/>
+        </w:rPr>
+        <w:t xml:space="preserve">catch </w:t>
+      </w:r>
+      <w:r>
+        <w:rPr>
+          <w:color w:val="BCBEC4"/>
+          <w:lang w:val="en-US"/>
+        </w:rPr>
+        <w:t>(IOException ioEx) {</w:t>
+      </w:r>
+      <w:r>
+        <w:rPr>
+          <w:color w:val="BCBEC4"/>
+          <w:lang w:val="en-US"/>
+        </w:rPr>
+        <w:br/>
+        <w:t xml:space="preserve">            System.</w:t>
+      </w:r>
+      <w:r>
+        <w:rPr>
+          <w:i/>
+          <w:iCs/>
+          <w:color w:val="C77DBB"/>
+          <w:lang w:val="en-US"/>
+        </w:rPr>
+        <w:t>out</w:t>
+      </w:r>
+      <w:r>
+        <w:rPr>
+          <w:color w:val="BCBEC4"/>
+          <w:lang w:val="en-US"/>
+        </w:rPr>
+        <w:t>.println(</w:t>
+      </w:r>
+      <w:r>
+        <w:rPr>
+          <w:color w:val="6AAB73"/>
+          <w:lang w:val="en-US"/>
+        </w:rPr>
+        <w:t>"</w:t>
+      </w:r>
+      <w:r>
+        <w:rPr>
+          <w:color w:val="6AAB73"/>
+        </w:rPr>
+        <w:t>Ошибка</w:t>
+      </w:r>
+      <w:r>
+        <w:rPr>
+          <w:color w:val="6AAB73"/>
+          <w:lang w:val="en-US"/>
+        </w:rPr>
+        <w:t xml:space="preserve"> </w:t>
+      </w:r>
+      <w:r>
+        <w:rPr>
+          <w:color w:val="6AAB73"/>
+        </w:rPr>
+        <w:t>при</w:t>
+      </w:r>
+      <w:r>
+        <w:rPr>
+          <w:color w:val="6AAB73"/>
+          <w:lang w:val="en-US"/>
+        </w:rPr>
+        <w:t xml:space="preserve"> </w:t>
+      </w:r>
+      <w:r>
+        <w:rPr>
+          <w:color w:val="6AAB73"/>
+        </w:rPr>
+        <w:t>записи</w:t>
+      </w:r>
+      <w:r>
+        <w:rPr>
+          <w:color w:val="6AAB73"/>
+          <w:lang w:val="en-US"/>
+        </w:rPr>
+        <w:t xml:space="preserve"> </w:t>
+      </w:r>
+      <w:r>
+        <w:rPr>
+          <w:color w:val="6AAB73"/>
+        </w:rPr>
+        <w:t>в</w:t>
+      </w:r>
+      <w:r>
+        <w:rPr>
+          <w:color w:val="6AAB73"/>
+          <w:lang w:val="en-US"/>
+        </w:rPr>
+        <w:t xml:space="preserve"> </w:t>
+      </w:r>
+      <w:r>
+        <w:rPr>
+          <w:color w:val="6AAB73"/>
+        </w:rPr>
+        <w:t>лог</w:t>
+      </w:r>
+      <w:r>
+        <w:rPr>
+          <w:color w:val="6AAB73"/>
+          <w:lang w:val="en-US"/>
+        </w:rPr>
+        <w:t xml:space="preserve">: " </w:t>
+      </w:r>
+      <w:r>
+        <w:rPr>
+          <w:color w:val="BCBEC4"/>
+          <w:lang w:val="en-US"/>
+        </w:rPr>
+        <w:t>+ ioEx.getMessage());</w:t>
+      </w:r>
+      <w:r>
+        <w:rPr>
+          <w:color w:val="BCBEC4"/>
+          <w:lang w:val="en-US"/>
+        </w:rPr>
+        <w:br/>
+        <w:t xml:space="preserve">        }</w:t>
+      </w:r>
+      <w:r>
+        <w:rPr>
+          <w:color w:val="BCBEC4"/>
+          <w:lang w:val="en-US"/>
+        </w:rPr>
+        <w:br/>
+        <w:t xml:space="preserve">    }</w:t>
+      </w:r>
+      <w:r>
+        <w:rPr>
+          <w:color w:val="BCBEC4"/>
+          <w:lang w:val="en-US"/>
+        </w:rPr>
+        <w:br/>
+      </w:r>
+      <w:r>
+        <w:rPr>
+          <w:color w:val="BCBEC4"/>
+          <w:lang w:val="en-US"/>
+        </w:rPr>
+        <w:br/>
+        <w:t xml:space="preserve">    </w:t>
+      </w:r>
+      <w:r>
+        <w:rPr>
+          <w:color w:val="CF8E6D"/>
+          <w:lang w:val="en-US"/>
+        </w:rPr>
+        <w:t xml:space="preserve">public static void </w:t>
+      </w:r>
+      <w:r>
+        <w:rPr>
+          <w:color w:val="56A8F5"/>
+          <w:lang w:val="en-US"/>
+        </w:rPr>
+        <w:t>main</w:t>
+      </w:r>
+      <w:r>
+        <w:rPr>
+          <w:color w:val="BCBEC4"/>
+          <w:lang w:val="en-US"/>
+        </w:rPr>
+        <w:t>(String[] args) {</w:t>
+      </w:r>
+      <w:r>
+        <w:rPr>
+          <w:color w:val="BCBEC4"/>
+          <w:lang w:val="en-US"/>
+        </w:rPr>
+        <w:br/>
+        <w:t xml:space="preserve">        Scanner scanner = </w:t>
+      </w:r>
+      <w:r>
+        <w:rPr>
+          <w:color w:val="CF8E6D"/>
+          <w:lang w:val="en-US"/>
+        </w:rPr>
+        <w:t xml:space="preserve">new </w:t>
+      </w:r>
+      <w:r>
+        <w:rPr>
+          <w:color w:val="BCBEC4"/>
+          <w:lang w:val="en-US"/>
+        </w:rPr>
+        <w:t>Scanner(System.</w:t>
+      </w:r>
+      <w:r>
+        <w:rPr>
+          <w:i/>
+          <w:iCs/>
+          <w:color w:val="C77DBB"/>
+          <w:lang w:val="en-US"/>
+        </w:rPr>
+        <w:t>in</w:t>
+      </w:r>
+      <w:r>
+        <w:rPr>
+          <w:color w:val="BCBEC4"/>
+          <w:lang w:val="en-US"/>
+        </w:rPr>
+        <w:t>);</w:t>
+      </w:r>
+      <w:r>
+        <w:rPr>
+          <w:color w:val="BCBEC4"/>
+          <w:lang w:val="en-US"/>
+        </w:rPr>
+        <w:br/>
+      </w:r>
+      <w:r>
+        <w:rPr>
+          <w:color w:val="BCBEC4"/>
+          <w:lang w:val="en-US"/>
+        </w:rPr>
+        <w:br/>
+        <w:t xml:space="preserve">        </w:t>
+      </w:r>
+      <w:r>
+        <w:rPr>
+          <w:color w:val="CF8E6D"/>
+          <w:lang w:val="en-US"/>
+        </w:rPr>
+        <w:t xml:space="preserve">try </w:t>
+      </w:r>
+      <w:r>
+        <w:rPr>
+          <w:color w:val="BCBEC4"/>
+          <w:lang w:val="en-US"/>
+        </w:rPr>
+        <w:t>{</w:t>
+      </w:r>
+      <w:r>
+        <w:rPr>
+          <w:color w:val="BCBEC4"/>
+          <w:lang w:val="en-US"/>
+        </w:rPr>
+        <w:br/>
+        <w:t xml:space="preserve">            </w:t>
+      </w:r>
+      <w:r>
+        <w:rPr>
+          <w:color w:val="CF8E6D"/>
+          <w:lang w:val="en-US"/>
+        </w:rPr>
+        <w:t xml:space="preserve">int </w:t>
+      </w:r>
+      <w:r>
+        <w:rPr>
+          <w:color w:val="BCBEC4"/>
+          <w:lang w:val="en-US"/>
+        </w:rPr>
+        <w:t>number = scanner.nextInt();</w:t>
+      </w:r>
+      <w:r>
+        <w:rPr>
+          <w:color w:val="BCBEC4"/>
+          <w:lang w:val="en-US"/>
+        </w:rPr>
+        <w:br/>
+        <w:t xml:space="preserve">            System.</w:t>
+      </w:r>
+      <w:r>
+        <w:rPr>
+          <w:i/>
+          <w:iCs/>
+          <w:color w:val="C77DBB"/>
+          <w:lang w:val="en-US"/>
+        </w:rPr>
+        <w:t>out</w:t>
+      </w:r>
+      <w:r>
+        <w:rPr>
+          <w:color w:val="BCBEC4"/>
+          <w:lang w:val="en-US"/>
+        </w:rPr>
+        <w:t>.println(</w:t>
+      </w:r>
+      <w:r>
+        <w:rPr>
+          <w:color w:val="6AAB73"/>
+          <w:lang w:val="en-US"/>
+        </w:rPr>
+        <w:t>"</w:t>
+      </w:r>
+      <w:r>
+        <w:rPr>
+          <w:color w:val="6AAB73"/>
+        </w:rPr>
+        <w:t>Число</w:t>
+      </w:r>
+      <w:r>
+        <w:rPr>
+          <w:color w:val="6AAB73"/>
+          <w:lang w:val="en-US"/>
+        </w:rPr>
+        <w:t xml:space="preserve">: " </w:t>
+      </w:r>
+      <w:r>
+        <w:rPr>
+          <w:color w:val="BCBEC4"/>
+          <w:lang w:val="en-US"/>
+        </w:rPr>
+        <w:t>+ number);</w:t>
+      </w:r>
+      <w:r>
+        <w:rPr>
+          <w:color w:val="BCBEC4"/>
+          <w:lang w:val="en-US"/>
+        </w:rPr>
+        <w:br/>
+        <w:t xml:space="preserve">        } </w:t>
+      </w:r>
+      <w:r>
+        <w:rPr>
+          <w:color w:val="CF8E6D"/>
+          <w:lang w:val="en-US"/>
+        </w:rPr>
+        <w:t xml:space="preserve">catch </w:t>
+      </w:r>
+      <w:r>
+        <w:rPr>
+          <w:color w:val="BCBEC4"/>
+          <w:lang w:val="en-US"/>
+        </w:rPr>
+        <w:t>(InputMismatchException e) {</w:t>
+      </w:r>
+      <w:r>
+        <w:rPr>
+          <w:color w:val="BCBEC4"/>
+          <w:lang w:val="en-US"/>
+        </w:rPr>
+        <w:br/>
+        <w:t xml:space="preserve">            CustomInputMismatchException customException = </w:t>
+      </w:r>
+      <w:r>
+        <w:rPr>
+          <w:color w:val="CF8E6D"/>
+          <w:lang w:val="en-US"/>
+        </w:rPr>
+        <w:t xml:space="preserve">new </w:t>
+      </w:r>
+      <w:r>
+        <w:rPr>
+          <w:color w:val="BCBEC4"/>
+          <w:lang w:val="en-US"/>
+        </w:rPr>
+        <w:t>CustomInputMismatchException(</w:t>
+      </w:r>
+      <w:r>
+        <w:rPr>
+          <w:color w:val="6AAB73"/>
+          <w:lang w:val="en-US"/>
+        </w:rPr>
+        <w:t>"</w:t>
+      </w:r>
+      <w:r>
+        <w:rPr>
+          <w:color w:val="6AAB73"/>
+        </w:rPr>
+        <w:t>Ошибка</w:t>
+      </w:r>
+      <w:r>
+        <w:rPr>
+          <w:color w:val="6AAB73"/>
+          <w:lang w:val="en-US"/>
+        </w:rPr>
+        <w:t xml:space="preserve">: </w:t>
+      </w:r>
+      <w:r>
+        <w:rPr>
+          <w:color w:val="6AAB73"/>
+        </w:rPr>
+        <w:t>введено</w:t>
+      </w:r>
+      <w:r>
+        <w:rPr>
+          <w:color w:val="6AAB73"/>
+          <w:lang w:val="en-US"/>
+        </w:rPr>
+        <w:t xml:space="preserve"> </w:t>
+      </w:r>
+      <w:r>
+        <w:rPr>
+          <w:color w:val="6AAB73"/>
+        </w:rPr>
+        <w:t>нецелое</w:t>
+      </w:r>
+      <w:r>
+        <w:rPr>
+          <w:color w:val="6AAB73"/>
+          <w:lang w:val="en-US"/>
+        </w:rPr>
+        <w:t xml:space="preserve"> </w:t>
+      </w:r>
+      <w:r>
+        <w:rPr>
+          <w:color w:val="6AAB73"/>
+        </w:rPr>
+        <w:t>число</w:t>
+      </w:r>
+      <w:r>
+        <w:rPr>
+          <w:color w:val="6AAB73"/>
+          <w:lang w:val="en-US"/>
+        </w:rPr>
+        <w:t>!"</w:t>
+      </w:r>
+      <w:r>
+        <w:rPr>
+          <w:color w:val="BCBEC4"/>
+          <w:lang w:val="en-US"/>
+        </w:rPr>
+        <w:t>);</w:t>
+      </w:r>
+      <w:r>
+        <w:rPr>
+          <w:color w:val="BCBEC4"/>
+          <w:lang w:val="en-US"/>
+        </w:rPr>
+        <w:br/>
+        <w:t xml:space="preserve">            </w:t>
+      </w:r>
+      <w:r>
+        <w:rPr>
+          <w:i/>
+          <w:iCs/>
+          <w:color w:val="BCBEC4"/>
+          <w:lang w:val="en-US"/>
+        </w:rPr>
+        <w:t>logException</w:t>
+      </w:r>
+      <w:r>
+        <w:rPr>
+          <w:color w:val="BCBEC4"/>
+          <w:lang w:val="en-US"/>
+        </w:rPr>
+        <w:t>(customException);</w:t>
+      </w:r>
+      <w:r>
+        <w:rPr>
+          <w:color w:val="BCBEC4"/>
+          <w:lang w:val="en-US"/>
+        </w:rPr>
+        <w:br/>
+        <w:t xml:space="preserve">            System.</w:t>
+      </w:r>
+      <w:r>
+        <w:rPr>
+          <w:i/>
+          <w:iCs/>
+          <w:color w:val="C77DBB"/>
+          <w:lang w:val="en-US"/>
+        </w:rPr>
+        <w:t>out</w:t>
+      </w:r>
+      <w:r>
+        <w:rPr>
+          <w:color w:val="BCBEC4"/>
+          <w:lang w:val="en-US"/>
+        </w:rPr>
+        <w:t>.println(customException.getMessage());</w:t>
+      </w:r>
+      <w:r>
+        <w:rPr>
+          <w:color w:val="BCBEC4"/>
+          <w:lang w:val="en-US"/>
+        </w:rPr>
+        <w:br/>
+        <w:t xml:space="preserve">        } </w:t>
+      </w:r>
+      <w:r>
+        <w:rPr>
+          <w:color w:val="CF8E6D"/>
+          <w:lang w:val="en-US"/>
+        </w:rPr>
+        <w:t xml:space="preserve">catch </w:t>
+      </w:r>
+      <w:r>
+        <w:rPr>
+          <w:color w:val="BCBEC4"/>
+          <w:lang w:val="en-US"/>
+        </w:rPr>
+        <w:t>(Exception e) {</w:t>
+      </w:r>
+      <w:r>
+        <w:rPr>
+          <w:color w:val="BCBEC4"/>
+          <w:lang w:val="en-US"/>
+        </w:rPr>
+        <w:br/>
+        <w:t xml:space="preserve">            </w:t>
+      </w:r>
+      <w:r>
+        <w:rPr>
+          <w:i/>
+          <w:iCs/>
+          <w:color w:val="BCBEC4"/>
+          <w:lang w:val="en-US"/>
+        </w:rPr>
+        <w:t>logException</w:t>
+      </w:r>
+      <w:r>
+        <w:rPr>
+          <w:color w:val="BCBEC4"/>
+          <w:lang w:val="en-US"/>
+        </w:rPr>
+        <w:t>(e);</w:t>
+      </w:r>
+      <w:r>
+        <w:rPr>
+          <w:color w:val="BCBEC4"/>
+          <w:lang w:val="en-US"/>
+        </w:rPr>
+        <w:br/>
+        <w:t xml:space="preserve">            System.</w:t>
+      </w:r>
+      <w:r>
+        <w:rPr>
+          <w:i/>
+          <w:iCs/>
+          <w:color w:val="C77DBB"/>
+          <w:lang w:val="en-US"/>
+        </w:rPr>
         <w:t>out</w:t>
       </w:r>
       <w:r>
@@ -3551,23 +3799,44 @@
         <w:pStyle w:val="ac"/>
         <w:ind w:left="-142" w:firstLine="142"/>
         <w:jc w:val="center"/>
+        <w:rPr>
+          <w:lang w:val="en-US"/>
+        </w:rPr>
       </w:pPr>
       <w:r>
         <w:t>Элемент</w:t>
       </w:r>
       <w:r>
+        <w:rPr>
+          <w:lang w:val="en-US"/>
+        </w:rPr>
         <w:t xml:space="preserve"> 5 ― </w:t>
       </w:r>
       <w:r>
-        <w:t xml:space="preserve">Код программы </w:t>
-      </w:r>
-      <w:r>
-        <w:t>3</w:t>
+        <w:t>Код</w:t>
+      </w:r>
+      <w:r>
+        <w:rPr>
+          <w:lang w:val="en-US"/>
+        </w:rPr>
+        <w:t xml:space="preserve"> </w:t>
+      </w:r>
+      <w:r>
+        <w:t>программы</w:t>
+      </w:r>
+      <w:r>
+        <w:rPr>
+          <w:lang w:val="en-US"/>
+        </w:rPr>
+        <w:t xml:space="preserve"> 3</w:t>
       </w:r>
     </w:p>
     <w:p>
       <w:pPr>
         <w:ind w:left="-142" w:firstLine="142"/>
+        <w:rPr>
+          <w:lang w:val="en-US"/>
+        </w:rPr>
       </w:pPr>
     </w:p>
     <w:p>
@@ -3732,10 +4001,7 @@
         <w:jc w:val="center"/>
       </w:pPr>
       <w:r>
-        <w:t>Элемент</w:t>
-      </w:r>
-      <w:r>
-        <w:t xml:space="preserve"> 6</w:t>
+        <w:t>Элемент 6</w:t>
       </w:r>
       <w:r>
         <w:t xml:space="preserve"> ― </w:t>
@@ -3761,7 +4027,9 @@
         <w:jc w:val="center"/>
       </w:pPr>
       <w:r>
-        <w:lastRenderedPageBreak/>
+        <w:rPr>
+          <w:noProof/>
+        </w:rPr>
         <w:drawing>
           <wp:inline distT="0" distB="0" distL="0" distR="0" wp14:anchorId="27FDC9FB" wp14:editId="4E3A7C79">
             <wp:extent cx="4220164" cy="1524213"/>
@@ -3778,7 +4046,7 @@
                     <pic:cNvPicPr/>
                   </pic:nvPicPr>
                   <pic:blipFill>
-                    <a:blip r:embed="rId9"/>
+                    <a:blip r:embed="rId10"/>
                     <a:stretch>
                       <a:fillRect/>
                     </a:stretch>
@@ -3973,6 +4241,7 @@
           <w:rFonts w:ascii="Times New Roman" w:hAnsi="Times New Roman"/>
           <w:sz w:val="28"/>
         </w:rPr>
+        <w:lastRenderedPageBreak/>
         <w:t>Работа позволила закрепить навыки проектирования надёжных программ и повысить понимание принципов устойчивого программирования на Java.</w:t>
       </w:r>
     </w:p>
@@ -3997,7 +4266,7 @@
         </w:rPr>
         <w:t xml:space="preserve">Github: </w:t>
       </w:r>
-      <w:hyperlink r:id="rId10" w:history="1">
+      <w:hyperlink r:id="rId11" w:history="1">
         <w:r>
           <w:rPr>
             <w:rStyle w:val="ad"/>
@@ -4012,7 +4281,7 @@
       </w:hyperlink>
     </w:p>
     <w:sectPr>
-      <w:footerReference w:type="default" r:id="rId11"/>
+      <w:footerReference w:type="default" r:id="rId12"/>
       <w:pgSz w:w="11906" w:h="16838"/>
       <w:pgMar w:top="1134" w:right="850" w:bottom="1134" w:left="1701" w:header="708" w:footer="708" w:gutter="0"/>
       <w:cols w:space="708"/>

</xml_diff>